<commit_message>
Docx avance pas si mal que ça
</commit_message>
<xml_diff>
--- a/herrHussonMcCarthy_A315.docx
+++ b/herrHussonMcCarthy_A315.docx
@@ -3474,6 +3474,7 @@
                                 <w:calendar w:val="gregorian"/>
                               </w:date>
                             </w:sdtPr>
+                            <w:sdtEndPr/>
                             <w:sdtContent>
                               <w:p>
                                 <w:pPr>
@@ -3802,6 +3803,7 @@
                               <w:dataBinding w:prefixMappings="xmlns:ns0='http://purl.org/dc/elements/1.1/' xmlns:ns1='http://schemas.openxmlformats.org/package/2006/metadata/core-properties' " w:xpath="/ns1:coreProperties[1]/ns0:title[1]" w:storeItemID="{6C3C8BC8-F283-45AE-878A-BAB7291924A1}"/>
                               <w:text/>
                             </w:sdtPr>
+                            <w:sdtEndPr/>
                             <w:sdtContent>
                               <w:r>
                                 <w:rPr>
@@ -3837,6 +3839,7 @@
                               <w:dataBinding w:prefixMappings="xmlns:ns0='http://purl.org/dc/elements/1.1/' xmlns:ns1='http://schemas.openxmlformats.org/package/2006/metadata/core-properties' " w:xpath="/ns1:coreProperties[1]/ns0:subject[1]" w:storeItemID="{6C3C8BC8-F283-45AE-878A-BAB7291924A1}"/>
                               <w:text/>
                             </w:sdtPr>
+                            <w:sdtEndPr/>
                             <w:sdtContent>
                               <w:r>
                                 <w:rPr>
@@ -4116,6 +4119,7 @@
                               <w:dataBinding w:prefixMappings="xmlns:ns0='http://purl.org/dc/elements/1.1/' xmlns:ns1='http://schemas.openxmlformats.org/package/2006/metadata/core-properties' " w:xpath="/ns1:coreProperties[1]/ns0:creator[1]" w:storeItemID="{6C3C8BC8-F283-45AE-878A-BAB7291924A1}"/>
                               <w:text/>
                             </w:sdtPr>
+                            <w:sdtEndPr/>
                             <w:sdtContent>
                               <w:r>
                                 <w:rPr>
@@ -4151,6 +4155,7 @@
                               <w:dataBinding w:prefixMappings="xmlns:ns0='http://schemas.openxmlformats.org/officeDocument/2006/extended-properties' " w:xpath="/ns0:Properties[1]/ns0:Company[1]" w:storeItemID="{6668398D-A668-4E3E-A5EB-62B293D839F1}"/>
                               <w:text/>
                             </w:sdtPr>
+                            <w:sdtEndPr/>
                             <w:sdtContent>
                               <w:r>
                                 <w:rPr>
@@ -5590,25 +5595,535 @@
         </w:rPr>
         <w:br w:type="page"/>
       </w:r>
-      <w:bookmarkStart w:id="0" w:name="_GoBack"/>
+    </w:p>
+    <w:p>
+      <w:pPr>
+        <w:pStyle w:val="Titre1"/>
+        <w:rPr>
+          <w:rStyle w:val="Titre1Car"/>
+          <w:lang w:eastAsia="fr-FR"/>
+        </w:rPr>
+      </w:pPr>
+      <w:bookmarkStart w:id="0" w:name="_Toc57579335"/>
+      <w:r>
+        <w:rPr>
+          <w:rStyle w:val="Titre1Car"/>
+          <w:lang w:eastAsia="fr-FR"/>
+        </w:rPr>
+        <w:lastRenderedPageBreak/>
+        <w:t>Vérifications principales</w:t>
+      </w:r>
       <w:bookmarkEnd w:id="0"/>
     </w:p>
     <w:p>
       <w:pPr>
-        <w:pStyle w:val="Titre1"/>
+        <w:rPr>
+          <w:lang w:eastAsia="fr-FR"/>
+        </w:rPr>
+      </w:pPr>
+    </w:p>
+    <w:p>
+      <w:pPr>
+        <w:pStyle w:val="Paragraphedeliste"/>
+        <w:numPr>
+          <w:ilvl w:val="0"/>
+          <w:numId w:val="7"/>
+        </w:numPr>
+        <w:rPr>
+          <w:lang w:eastAsia="fr-FR"/>
+        </w:rPr>
+      </w:pPr>
+      <w:r>
+        <w:rPr>
+          <w:lang w:eastAsia="fr-FR"/>
+        </w:rPr>
+        <w:t>Tous nos codes compilent. </w:t>
+      </w:r>
+    </w:p>
+    <w:p>
+      <w:pPr>
+        <w:pStyle w:val="Paragraphedeliste"/>
+        <w:numPr>
+          <w:ilvl w:val="0"/>
+          <w:numId w:val="7"/>
+        </w:numPr>
+        <w:spacing w:after="0"/>
+        <w:rPr>
+          <w:lang w:eastAsia="fr-FR"/>
+        </w:rPr>
+      </w:pPr>
+      <w:r>
+        <w:rPr>
+          <w:lang w:eastAsia="fr-FR"/>
+        </w:rPr>
+        <w:t xml:space="preserve">Tous nos tests passent. </w:t>
+      </w:r>
+      <w:r>
+        <w:rPr>
+          <w:lang w:eastAsia="fr-FR"/>
+        </w:rPr>
+        <w:t xml:space="preserve">Nous avons remarqué des warnings à propos de problèmes de versions JUnit. Nous pensons que c’est dû à certain import qui sont formatés pour des anciennes versions de JUnit alors que nous utilisons une version plus récente dans nos Path. En fonction de nos machines chacun avait des warnings différents c’est pour cela que nous </w:t>
+      </w:r>
+      <w:r>
+        <w:rPr>
+          <w:lang w:eastAsia="fr-FR"/>
+        </w:rPr>
+        <w:t xml:space="preserve">avons préféré ne rien toucher. </w:t>
+      </w:r>
+      <w:r>
+        <w:rPr>
+          <w:lang w:eastAsia="fr-FR"/>
+        </w:rPr>
+        <w:t>Voici nos résultats :</w:t>
+      </w:r>
+    </w:p>
+    <w:p>
+      <w:pPr>
+        <w:spacing w:after="0"/>
+        <w:rPr>
+          <w:lang w:eastAsia="fr-FR"/>
+        </w:rPr>
+      </w:pPr>
+    </w:p>
+    <w:p>
+      <w:pPr>
+        <w:spacing w:after="0"/>
+        <w:rPr>
+          <w:lang w:eastAsia="fr-FR"/>
+        </w:rPr>
+      </w:pPr>
+      <w:proofErr w:type="spellStart"/>
+      <w:r>
+        <w:rPr>
+          <w:lang w:eastAsia="fr-FR"/>
+        </w:rPr>
+        <w:t>TravelOrganizerTest</w:t>
+      </w:r>
+      <w:proofErr w:type="spellEnd"/>
+      <w:r>
+        <w:rPr>
+          <w:lang w:eastAsia="fr-FR"/>
+        </w:rPr>
+        <w:t> :</w:t>
+      </w:r>
+    </w:p>
+    <w:p>
+      <w:pPr>
+        <w:spacing w:after="0"/>
+        <w:rPr>
+          <w:lang w:eastAsia="fr-FR"/>
+        </w:rPr>
+      </w:pPr>
+      <w:r>
+        <w:rPr>
+          <w:noProof/>
+          <w:lang w:eastAsia="fr-FR"/>
+        </w:rPr>
+        <w:drawing>
+          <wp:inline distT="0" distB="0" distL="0" distR="0" wp14:anchorId="324F8596" wp14:editId="53899960">
+            <wp:extent cx="5760720" cy="1102995"/>
+            <wp:effectExtent l="0" t="0" r="0" b="1905"/>
+            <wp:docPr id="34" name="Image 34"/>
+            <wp:cNvGraphicFramePr>
+              <a:graphicFrameLocks xmlns:a="http://schemas.openxmlformats.org/drawingml/2006/main" noChangeAspect="1"/>
+            </wp:cNvGraphicFramePr>
+            <a:graphic xmlns:a="http://schemas.openxmlformats.org/drawingml/2006/main">
+              <a:graphicData uri="http://schemas.openxmlformats.org/drawingml/2006/picture">
+                <pic:pic xmlns:pic="http://schemas.openxmlformats.org/drawingml/2006/picture">
+                  <pic:nvPicPr>
+                    <pic:cNvPr id="1" name=""/>
+                    <pic:cNvPicPr/>
+                  </pic:nvPicPr>
+                  <pic:blipFill>
+                    <a:blip r:embed="rId10"/>
+                    <a:stretch>
+                      <a:fillRect/>
+                    </a:stretch>
+                  </pic:blipFill>
+                  <pic:spPr>
+                    <a:xfrm>
+                      <a:off x="0" y="0"/>
+                      <a:ext cx="5760720" cy="1102995"/>
+                    </a:xfrm>
+                    <a:prstGeom prst="rect">
+                      <a:avLst/>
+                    </a:prstGeom>
+                  </pic:spPr>
+                </pic:pic>
+              </a:graphicData>
+            </a:graphic>
+          </wp:inline>
+        </w:drawing>
+      </w:r>
+    </w:p>
+    <w:p>
+      <w:pPr>
+        <w:spacing w:after="0"/>
+        <w:rPr>
+          <w:lang w:eastAsia="fr-FR"/>
+        </w:rPr>
+      </w:pPr>
+      <w:proofErr w:type="spellStart"/>
+      <w:r>
+        <w:rPr>
+          <w:lang w:eastAsia="fr-FR"/>
+        </w:rPr>
+        <w:t>FlightTest</w:t>
+      </w:r>
+      <w:proofErr w:type="spellEnd"/>
+      <w:r>
+        <w:rPr>
+          <w:lang w:eastAsia="fr-FR"/>
+        </w:rPr>
+        <w:t xml:space="preserve"> : </w:t>
+      </w:r>
+    </w:p>
+    <w:p>
+      <w:pPr>
+        <w:spacing w:after="0"/>
+        <w:rPr>
+          <w:lang w:eastAsia="fr-FR"/>
+        </w:rPr>
+      </w:pPr>
+      <w:r>
+        <w:rPr>
+          <w:noProof/>
+          <w:lang w:eastAsia="fr-FR"/>
+        </w:rPr>
+        <w:drawing>
+          <wp:inline distT="0" distB="0" distL="0" distR="0" wp14:anchorId="5261756A" wp14:editId="49B73488">
+            <wp:extent cx="5760720" cy="1026160"/>
+            <wp:effectExtent l="0" t="0" r="0" b="2540"/>
+            <wp:docPr id="35" name="Image 35"/>
+            <wp:cNvGraphicFramePr>
+              <a:graphicFrameLocks xmlns:a="http://schemas.openxmlformats.org/drawingml/2006/main" noChangeAspect="1"/>
+            </wp:cNvGraphicFramePr>
+            <a:graphic xmlns:a="http://schemas.openxmlformats.org/drawingml/2006/main">
+              <a:graphicData uri="http://schemas.openxmlformats.org/drawingml/2006/picture">
+                <pic:pic xmlns:pic="http://schemas.openxmlformats.org/drawingml/2006/picture">
+                  <pic:nvPicPr>
+                    <pic:cNvPr id="1" name=""/>
+                    <pic:cNvPicPr/>
+                  </pic:nvPicPr>
+                  <pic:blipFill>
+                    <a:blip r:embed="rId11"/>
+                    <a:stretch>
+                      <a:fillRect/>
+                    </a:stretch>
+                  </pic:blipFill>
+                  <pic:spPr>
+                    <a:xfrm>
+                      <a:off x="0" y="0"/>
+                      <a:ext cx="5760720" cy="1026160"/>
+                    </a:xfrm>
+                    <a:prstGeom prst="rect">
+                      <a:avLst/>
+                    </a:prstGeom>
+                  </pic:spPr>
+                </pic:pic>
+              </a:graphicData>
+            </a:graphic>
+          </wp:inline>
+        </w:drawing>
+      </w:r>
+    </w:p>
+    <w:p>
+      <w:pPr>
+        <w:spacing w:after="0"/>
+        <w:rPr>
+          <w:lang w:eastAsia="fr-FR"/>
+        </w:rPr>
+      </w:pPr>
+      <w:proofErr w:type="spellStart"/>
+      <w:r>
+        <w:rPr>
+          <w:lang w:eastAsia="fr-FR"/>
+        </w:rPr>
+        <w:t>FlightServiceTest</w:t>
+      </w:r>
+      <w:proofErr w:type="spellEnd"/>
+      <w:r>
+        <w:rPr>
+          <w:lang w:eastAsia="fr-FR"/>
+        </w:rPr>
+        <w:t> :</w:t>
+      </w:r>
+    </w:p>
+    <w:p>
+      <w:pPr>
+        <w:spacing w:after="0"/>
+        <w:rPr>
+          <w:lang w:eastAsia="fr-FR"/>
+        </w:rPr>
+      </w:pPr>
+      <w:r>
+        <w:rPr>
+          <w:noProof/>
+          <w:lang w:eastAsia="fr-FR"/>
+        </w:rPr>
+        <w:drawing>
+          <wp:inline distT="0" distB="0" distL="0" distR="0" wp14:anchorId="7C2EDF3D" wp14:editId="6D2F3101">
+            <wp:extent cx="5760720" cy="1239520"/>
+            <wp:effectExtent l="0" t="0" r="0" b="0"/>
+            <wp:docPr id="36" name="Image 36"/>
+            <wp:cNvGraphicFramePr>
+              <a:graphicFrameLocks xmlns:a="http://schemas.openxmlformats.org/drawingml/2006/main" noChangeAspect="1"/>
+            </wp:cNvGraphicFramePr>
+            <a:graphic xmlns:a="http://schemas.openxmlformats.org/drawingml/2006/main">
+              <a:graphicData uri="http://schemas.openxmlformats.org/drawingml/2006/picture">
+                <pic:pic xmlns:pic="http://schemas.openxmlformats.org/drawingml/2006/picture">
+                  <pic:nvPicPr>
+                    <pic:cNvPr id="1" name=""/>
+                    <pic:cNvPicPr/>
+                  </pic:nvPicPr>
+                  <pic:blipFill>
+                    <a:blip r:embed="rId12"/>
+                    <a:stretch>
+                      <a:fillRect/>
+                    </a:stretch>
+                  </pic:blipFill>
+                  <pic:spPr>
+                    <a:xfrm>
+                      <a:off x="0" y="0"/>
+                      <a:ext cx="5760720" cy="1239520"/>
+                    </a:xfrm>
+                    <a:prstGeom prst="rect">
+                      <a:avLst/>
+                    </a:prstGeom>
+                  </pic:spPr>
+                </pic:pic>
+              </a:graphicData>
+            </a:graphic>
+          </wp:inline>
+        </w:drawing>
+      </w:r>
+    </w:p>
+    <w:p>
+      <w:pPr>
+        <w:spacing w:after="0"/>
+        <w:rPr>
+          <w:lang w:eastAsia="fr-FR"/>
+        </w:rPr>
+      </w:pPr>
+      <w:proofErr w:type="spellStart"/>
+      <w:r>
+        <w:rPr>
+          <w:lang w:eastAsia="fr-FR"/>
+        </w:rPr>
+        <w:t>CarRentalTest</w:t>
+      </w:r>
+      <w:proofErr w:type="spellEnd"/>
+      <w:r>
+        <w:rPr>
+          <w:lang w:eastAsia="fr-FR"/>
+        </w:rPr>
+        <w:t> :</w:t>
+      </w:r>
+    </w:p>
+    <w:p>
+      <w:pPr>
+        <w:spacing w:after="0"/>
+        <w:rPr>
+          <w:lang w:eastAsia="fr-FR"/>
+        </w:rPr>
+      </w:pPr>
+      <w:r>
+        <w:rPr>
+          <w:noProof/>
+          <w:lang w:eastAsia="fr-FR"/>
+        </w:rPr>
+        <w:drawing>
+          <wp:inline distT="0" distB="0" distL="0" distR="0" wp14:anchorId="0DEB01F2" wp14:editId="6542568D">
+            <wp:extent cx="5760720" cy="999490"/>
+            <wp:effectExtent l="0" t="0" r="0" b="0"/>
+            <wp:docPr id="37" name="Image 37"/>
+            <wp:cNvGraphicFramePr>
+              <a:graphicFrameLocks xmlns:a="http://schemas.openxmlformats.org/drawingml/2006/main" noChangeAspect="1"/>
+            </wp:cNvGraphicFramePr>
+            <a:graphic xmlns:a="http://schemas.openxmlformats.org/drawingml/2006/main">
+              <a:graphicData uri="http://schemas.openxmlformats.org/drawingml/2006/picture">
+                <pic:pic xmlns:pic="http://schemas.openxmlformats.org/drawingml/2006/picture">
+                  <pic:nvPicPr>
+                    <pic:cNvPr id="1" name=""/>
+                    <pic:cNvPicPr/>
+                  </pic:nvPicPr>
+                  <pic:blipFill>
+                    <a:blip r:embed="rId13"/>
+                    <a:stretch>
+                      <a:fillRect/>
+                    </a:stretch>
+                  </pic:blipFill>
+                  <pic:spPr>
+                    <a:xfrm>
+                      <a:off x="0" y="0"/>
+                      <a:ext cx="5760720" cy="999490"/>
+                    </a:xfrm>
+                    <a:prstGeom prst="rect">
+                      <a:avLst/>
+                    </a:prstGeom>
+                  </pic:spPr>
+                </pic:pic>
+              </a:graphicData>
+            </a:graphic>
+          </wp:inline>
+        </w:drawing>
+      </w:r>
+    </w:p>
+    <w:p>
+      <w:pPr>
+        <w:spacing w:after="0"/>
+        <w:rPr>
+          <w:lang w:eastAsia="fr-FR"/>
+        </w:rPr>
+      </w:pPr>
+      <w:proofErr w:type="spellStart"/>
+      <w:r>
+        <w:rPr>
+          <w:lang w:eastAsia="fr-FR"/>
+        </w:rPr>
+        <w:t>CarRentalServiceTest</w:t>
+      </w:r>
+      <w:proofErr w:type="spellEnd"/>
+      <w:r>
+        <w:rPr>
+          <w:lang w:eastAsia="fr-FR"/>
+        </w:rPr>
+        <w:t> :</w:t>
+      </w:r>
+    </w:p>
+    <w:p>
+      <w:pPr>
+        <w:rPr>
+          <w:lang w:eastAsia="fr-FR"/>
+        </w:rPr>
+      </w:pPr>
+      <w:r>
+        <w:rPr>
+          <w:noProof/>
+          <w:lang w:eastAsia="fr-FR"/>
+        </w:rPr>
+        <w:drawing>
+          <wp:inline distT="0" distB="0" distL="0" distR="0" wp14:anchorId="0AEE6E01" wp14:editId="64DAAB05">
+            <wp:extent cx="5760720" cy="1334135"/>
+            <wp:effectExtent l="0" t="0" r="0" b="0"/>
+            <wp:docPr id="38" name="Image 38"/>
+            <wp:cNvGraphicFramePr>
+              <a:graphicFrameLocks xmlns:a="http://schemas.openxmlformats.org/drawingml/2006/main" noChangeAspect="1"/>
+            </wp:cNvGraphicFramePr>
+            <a:graphic xmlns:a="http://schemas.openxmlformats.org/drawingml/2006/main">
+              <a:graphicData uri="http://schemas.openxmlformats.org/drawingml/2006/picture">
+                <pic:pic xmlns:pic="http://schemas.openxmlformats.org/drawingml/2006/picture">
+                  <pic:nvPicPr>
+                    <pic:cNvPr id="1" name=""/>
+                    <pic:cNvPicPr/>
+                  </pic:nvPicPr>
+                  <pic:blipFill>
+                    <a:blip r:embed="rId14"/>
+                    <a:stretch>
+                      <a:fillRect/>
+                    </a:stretch>
+                  </pic:blipFill>
+                  <pic:spPr>
+                    <a:xfrm>
+                      <a:off x="0" y="0"/>
+                      <a:ext cx="5760720" cy="1334135"/>
+                    </a:xfrm>
+                    <a:prstGeom prst="rect">
+                      <a:avLst/>
+                    </a:prstGeom>
+                  </pic:spPr>
+                </pic:pic>
+              </a:graphicData>
+            </a:graphic>
+          </wp:inline>
+        </w:drawing>
+      </w:r>
+    </w:p>
+    <w:p>
+      <w:pPr>
+        <w:rPr>
+          <w:lang w:eastAsia="fr-FR"/>
+        </w:rPr>
+      </w:pPr>
+    </w:p>
+    <w:p>
+      <w:pPr>
+        <w:pStyle w:val="Paragraphedeliste"/>
+        <w:numPr>
+          <w:ilvl w:val="0"/>
+          <w:numId w:val="7"/>
+        </w:numPr>
+        <w:rPr>
+          <w:lang w:eastAsia="fr-FR"/>
+        </w:rPr>
+      </w:pPr>
+      <w:r>
+        <w:rPr>
+          <w:lang w:eastAsia="fr-FR"/>
+        </w:rPr>
+        <w:lastRenderedPageBreak/>
+        <w:t xml:space="preserve">Nous avons </w:t>
+      </w:r>
+      <w:r>
+        <w:rPr>
+          <w:rFonts w:eastAsia="Times New Roman" w:cstheme="minorHAnsi"/>
+          <w:color w:val="373A3C"/>
+          <w:sz w:val="24"/>
+          <w:szCs w:val="24"/>
+          <w:lang w:eastAsia="fr-FR"/>
+        </w:rPr>
+        <w:t>implémenté l'organisateur de voyage</w:t>
+      </w:r>
+      <w:r>
+        <w:rPr>
+          <w:rFonts w:eastAsia="Times New Roman" w:cstheme="minorHAnsi"/>
+          <w:color w:val="373A3C"/>
+          <w:sz w:val="24"/>
+          <w:szCs w:val="24"/>
+          <w:lang w:eastAsia="fr-FR"/>
+        </w:rPr>
+        <w:t>.</w:t>
+      </w:r>
+    </w:p>
+    <w:p>
+      <w:pPr>
+        <w:pStyle w:val="Paragraphedeliste"/>
+        <w:numPr>
+          <w:ilvl w:val="0"/>
+          <w:numId w:val="7"/>
+        </w:numPr>
+        <w:rPr>
+          <w:lang w:eastAsia="fr-FR"/>
+        </w:rPr>
+      </w:pPr>
+      <w:r>
+        <w:rPr>
+          <w:lang w:eastAsia="fr-FR"/>
+        </w:rPr>
+        <w:t>Nous avons également implémenté le service de réservation de nuits d’hôtels qui nous sert en cas de réserver des hôtels pour tout voyage durant plus d’un jour.</w:t>
+      </w:r>
+    </w:p>
+    <w:p>
+      <w:pPr>
+        <w:rPr>
+          <w:lang w:eastAsia="fr-FR"/>
+        </w:rPr>
+      </w:pPr>
+    </w:p>
+    <w:p>
+      <w:pPr>
         <w:rPr>
           <w:rStyle w:val="Titre1Car"/>
           <w:lang w:eastAsia="fr-FR"/>
         </w:rPr>
       </w:pPr>
-      <w:bookmarkStart w:id="1" w:name="_Toc57579335"/>
+      <w:bookmarkStart w:id="1" w:name="_Toc57579336"/>
       <w:r>
         <w:rPr>
           <w:rStyle w:val="Titre1Car"/>
           <w:lang w:eastAsia="fr-FR"/>
         </w:rPr>
-        <w:lastRenderedPageBreak/>
-        <w:t>Vérifications principales</w:t>
+        <w:t>Diagramme de classe</w:t>
       </w:r>
       <w:bookmarkEnd w:id="1"/>
     </w:p>
@@ -5626,23 +6141,7 @@
         </w:rPr>
         <w:br w:type="page"/>
       </w:r>
-    </w:p>
-    <w:p>
-      <w:pPr>
-        <w:rPr>
-          <w:rStyle w:val="Titre1Car"/>
-          <w:lang w:eastAsia="fr-FR"/>
-        </w:rPr>
-      </w:pPr>
-      <w:bookmarkStart w:id="2" w:name="_Toc57579336"/>
-      <w:r>
-        <w:rPr>
-          <w:rStyle w:val="Titre1Car"/>
-          <w:lang w:eastAsia="fr-FR"/>
-        </w:rPr>
-        <w:lastRenderedPageBreak/>
-        <w:t>Diagramme de classe</w:t>
-      </w:r>
+      <w:bookmarkStart w:id="2" w:name="_GoBack"/>
       <w:bookmarkEnd w:id="2"/>
     </w:p>
     <w:p>
@@ -5652,21 +6151,6 @@
           <w:lang w:eastAsia="fr-FR"/>
         </w:rPr>
       </w:pPr>
-      <w:r>
-        <w:rPr>
-          <w:rStyle w:val="Titre1Car"/>
-          <w:lang w:eastAsia="fr-FR"/>
-        </w:rPr>
-        <w:br w:type="page"/>
-      </w:r>
-    </w:p>
-    <w:p>
-      <w:pPr>
-        <w:rPr>
-          <w:rStyle w:val="Titre1Car"/>
-          <w:lang w:eastAsia="fr-FR"/>
-        </w:rPr>
-      </w:pPr>
       <w:bookmarkStart w:id="3" w:name="_Toc57579337"/>
       <w:r>
         <w:rPr>
@@ -5701,7 +6185,6 @@
         </w:rPr>
       </w:pPr>
       <w:bookmarkStart w:id="4" w:name="_Toc57579338"/>
-      <w:proofErr w:type="spellStart"/>
       <w:r>
         <w:rPr>
           <w:rStyle w:val="Titre1Car"/>
@@ -5711,7 +6194,6 @@
         <w:t>SonarLint</w:t>
       </w:r>
       <w:bookmarkEnd w:id="4"/>
-      <w:proofErr w:type="spellEnd"/>
     </w:p>
     <w:p>
       <w:pPr>
@@ -5754,14 +6236,60 @@
           <w:numId w:val="6"/>
         </w:numPr>
         <w:rPr>
-          <w:rFonts w:eastAsiaTheme="majorEastAsia"/>
+          <w:rFonts w:asciiTheme="minorHAnsi" w:eastAsiaTheme="majorEastAsia" w:hAnsiTheme="minorHAnsi" w:cstheme="minorHAnsi"/>
+          <w:b w:val="0"/>
+          <w:sz w:val="26"/>
+          <w:szCs w:val="26"/>
         </w:rPr>
       </w:pPr>
       <w:bookmarkStart w:id="6" w:name="_Toc57579340"/>
       <w:r>
+        <w:rPr>
+          <w:rFonts w:asciiTheme="minorHAnsi" w:hAnsiTheme="minorHAnsi" w:cstheme="minorHAnsi"/>
+          <w:b w:val="0"/>
+          <w:sz w:val="26"/>
+          <w:szCs w:val="26"/>
+        </w:rPr>
         <w:t>Avez-vous bien respecté les exigences de l’ingénieur ?</w:t>
       </w:r>
       <w:bookmarkEnd w:id="6"/>
+    </w:p>
+    <w:p>
+      <w:pPr>
+        <w:rPr>
+          <w:rFonts w:cstheme="minorHAnsi"/>
+        </w:rPr>
+      </w:pPr>
+      <w:r>
+        <w:rPr>
+          <w:rFonts w:cstheme="minorHAnsi"/>
+        </w:rPr>
+        <w:t>Oui, après</w:t>
+      </w:r>
+      <w:r>
+        <w:rPr>
+          <w:rFonts w:cstheme="minorHAnsi"/>
+        </w:rPr>
+        <w:t xml:space="preserve"> av</w:t>
+      </w:r>
+      <w:r>
+        <w:rPr>
+          <w:rFonts w:cstheme="minorHAnsi"/>
+        </w:rPr>
+        <w:t>oir</w:t>
+      </w:r>
+      <w:r>
+        <w:rPr>
+          <w:rFonts w:cstheme="minorHAnsi"/>
+        </w:rPr>
+        <w:t xml:space="preserve"> suivi la totalité </w:t>
+      </w:r>
+      <w:r>
+        <w:rPr>
+          <w:rFonts w:cstheme="minorHAnsi"/>
+        </w:rPr>
+        <w:t>des consignes, notre diagramme final est plus complet que je diagramme de classe fourni dans le sujet. Nous pensons donc que les exigences de l’ingénieur ont bien toutes été respectées.</w:t>
+      </w:r>
     </w:p>
     <w:p>
       <w:pPr>
@@ -5771,13 +6299,19 @@
           <w:numId w:val="6"/>
         </w:numPr>
         <w:rPr>
-          <w:rFonts w:eastAsiaTheme="majorEastAsia"/>
+          <w:rFonts w:asciiTheme="minorHAnsi" w:eastAsiaTheme="majorEastAsia" w:hAnsiTheme="minorHAnsi" w:cstheme="minorHAnsi"/>
+          <w:b w:val="0"/>
+          <w:sz w:val="26"/>
+          <w:szCs w:val="26"/>
         </w:rPr>
       </w:pPr>
       <w:bookmarkStart w:id="7" w:name="_Toc57579341"/>
       <w:r>
         <w:rPr>
-          <w:rFonts w:eastAsiaTheme="majorEastAsia"/>
+          <w:rFonts w:asciiTheme="minorHAnsi" w:eastAsiaTheme="majorEastAsia" w:hAnsiTheme="minorHAnsi" w:cstheme="minorHAnsi"/>
+          <w:b w:val="0"/>
+          <w:sz w:val="26"/>
+          <w:szCs w:val="26"/>
         </w:rPr>
         <w:t>Couverture de tests :</w:t>
       </w:r>
@@ -5790,12 +6324,26 @@
           <w:ilvl w:val="2"/>
           <w:numId w:val="6"/>
         </w:numPr>
+        <w:rPr>
+          <w:rFonts w:asciiTheme="minorHAnsi" w:hAnsiTheme="minorHAnsi" w:cstheme="minorHAnsi"/>
+        </w:rPr>
       </w:pPr>
       <w:bookmarkStart w:id="8" w:name="_Toc57579342"/>
       <w:r>
+        <w:rPr>
+          <w:rFonts w:asciiTheme="minorHAnsi" w:hAnsiTheme="minorHAnsi" w:cstheme="minorHAnsi"/>
+        </w:rPr>
         <w:t>Quels sont les principaux points faibles de votre couverture de test?</w:t>
       </w:r>
       <w:bookmarkEnd w:id="8"/>
+    </w:p>
+    <w:p>
+      <w:r>
+        <w:t xml:space="preserve">Tous les tests </w:t>
+      </w:r>
+      <w:r>
+        <w:t xml:space="preserve">fournis avec le sujet sont passés comme montré en page 2. Néanmoins nous sommes conscients qu’il manque des tests en rapport avec certaines méthodes implémentées. </w:t>
+      </w:r>
     </w:p>
     <w:p>
       <w:pPr>
@@ -5804,14 +6352,28 @@
           <w:ilvl w:val="2"/>
           <w:numId w:val="6"/>
         </w:numPr>
+        <w:rPr>
+          <w:rFonts w:asciiTheme="minorHAnsi" w:hAnsiTheme="minorHAnsi" w:cstheme="minorHAnsi"/>
+        </w:rPr>
       </w:pPr>
       <w:bookmarkStart w:id="9" w:name="_Toc57579343"/>
       <w:r>
+        <w:rPr>
+          <w:rFonts w:asciiTheme="minorHAnsi" w:hAnsiTheme="minorHAnsi" w:cstheme="minorHAnsi"/>
+        </w:rPr>
         <w:t>Quels points amélioreriez-vous si vous en aviez le temps?</w:t>
       </w:r>
       <w:bookmarkEnd w:id="9"/>
       <w:r>
+        <w:rPr>
+          <w:rFonts w:asciiTheme="minorHAnsi" w:hAnsiTheme="minorHAnsi" w:cstheme="minorHAnsi"/>
+        </w:rPr>
         <w:t xml:space="preserve"> </w:t>
+      </w:r>
+    </w:p>
+    <w:p>
+      <w:r>
+        <w:t xml:space="preserve">Si nous avions le temps, nous essaierions d’ajouter dans nos tests, la couverture de ces différentes méthodes. </w:t>
       </w:r>
     </w:p>
     <w:p>
@@ -5822,17 +6384,31 @@
           <w:numId w:val="6"/>
         </w:numPr>
         <w:rPr>
-          <w:rFonts w:eastAsiaTheme="majorEastAsia"/>
+          <w:rFonts w:asciiTheme="minorHAnsi" w:eastAsiaTheme="majorEastAsia" w:hAnsiTheme="minorHAnsi" w:cstheme="minorHAnsi"/>
+          <w:b w:val="0"/>
+          <w:sz w:val="26"/>
+          <w:szCs w:val="26"/>
         </w:rPr>
       </w:pPr>
       <w:bookmarkStart w:id="10" w:name="_Toc57579344"/>
       <w:r>
         <w:rPr>
-          <w:rFonts w:eastAsiaTheme="majorEastAsia"/>
+          <w:rFonts w:asciiTheme="minorHAnsi" w:eastAsiaTheme="majorEastAsia" w:hAnsiTheme="minorHAnsi" w:cstheme="minorHAnsi"/>
+          <w:b w:val="0"/>
+          <w:sz w:val="26"/>
+          <w:szCs w:val="26"/>
         </w:rPr>
         <w:t>Expliquez comment vous avez cherché à respecter le principe ouvert/fermé, par exemple expliquez l'utilisation des interfaces, etc.</w:t>
       </w:r>
       <w:bookmarkEnd w:id="10"/>
+    </w:p>
+    <w:p>
+      <w:r>
+        <w:t xml:space="preserve">Pour respecter le OCP (Open/Closed Principle), nous avons ouvert nos classes à l’extension mais pas à la modification. La grande majorité de nos attributs sont déclarés en « private » et les autres en « protected ». Nous avons donc utilisé les </w:t>
+      </w:r>
+      <w:r>
+        <w:t>principes d’héritages et d’interfaces pour coller au mieux aux exigences du OCP. Par exemple notre classe CarRentalService qui est une extension de Sercive4PI et qui implémente notre interface Service.</w:t>
+      </w:r>
     </w:p>
     <w:p>
       <w:pPr>
@@ -5842,17 +6418,31 @@
           <w:numId w:val="6"/>
         </w:numPr>
         <w:rPr>
-          <w:rFonts w:eastAsiaTheme="majorEastAsia"/>
+          <w:rFonts w:asciiTheme="minorHAnsi" w:eastAsiaTheme="majorEastAsia" w:hAnsiTheme="minorHAnsi" w:cstheme="minorHAnsi"/>
+          <w:b w:val="0"/>
+          <w:sz w:val="26"/>
+          <w:szCs w:val="26"/>
         </w:rPr>
       </w:pPr>
       <w:bookmarkStart w:id="11" w:name="_Toc57579345"/>
       <w:r>
         <w:rPr>
-          <w:rFonts w:eastAsiaTheme="majorEastAsia"/>
+          <w:rFonts w:asciiTheme="minorHAnsi" w:eastAsiaTheme="majorEastAsia" w:hAnsiTheme="minorHAnsi" w:cstheme="minorHAnsi"/>
+          <w:b w:val="0"/>
+          <w:sz w:val="26"/>
+          <w:szCs w:val="26"/>
         </w:rPr>
         <w:t>Si vous pensez que votre code respecte d'autres principes expliquez.</w:t>
       </w:r>
       <w:bookmarkEnd w:id="11"/>
+    </w:p>
+    <w:p>
+      <w:r>
+        <w:t>Notre code respecte d'autres principes comme le SRP car certaines classes n'ont qu'une seule responsabilité comme la classe Cars qui sert uniquement à manipuler des voitures par exemple et l'ISP car nous utilisons plusieurs interfaces plutôt qu'une seule globale</w:t>
+      </w:r>
+      <w:r>
+        <w:t>.</w:t>
+      </w:r>
     </w:p>
     <w:p>
       <w:pPr>
@@ -5862,53 +6452,37 @@
           <w:numId w:val="6"/>
         </w:numPr>
         <w:rPr>
-          <w:rFonts w:eastAsiaTheme="majorEastAsia"/>
+          <w:rFonts w:asciiTheme="minorHAnsi" w:eastAsiaTheme="majorEastAsia" w:hAnsiTheme="minorHAnsi" w:cstheme="minorHAnsi"/>
+          <w:b w:val="0"/>
+          <w:sz w:val="26"/>
+          <w:szCs w:val="26"/>
         </w:rPr>
       </w:pPr>
       <w:bookmarkStart w:id="12" w:name="_Toc57579346"/>
       <w:r>
         <w:rPr>
-          <w:rFonts w:eastAsiaTheme="majorEastAsia"/>
-        </w:rPr>
-        <w:t xml:space="preserve">Commentez le diagnostic de </w:t>
-      </w:r>
-      <w:proofErr w:type="spellStart"/>
-      <w:r>
-        <w:rPr>
-          <w:rFonts w:eastAsiaTheme="majorEastAsia"/>
-        </w:rPr>
-        <w:t>SonarLint</w:t>
-      </w:r>
-      <w:proofErr w:type="spellEnd"/>
-      <w:r>
-        <w:rPr>
-          <w:rFonts w:eastAsiaTheme="majorEastAsia"/>
-        </w:rPr>
-        <w:t>.</w:t>
+          <w:rFonts w:asciiTheme="minorHAnsi" w:eastAsiaTheme="majorEastAsia" w:hAnsiTheme="minorHAnsi" w:cstheme="minorHAnsi"/>
+          <w:b w:val="0"/>
+          <w:sz w:val="26"/>
+          <w:szCs w:val="26"/>
+        </w:rPr>
+        <w:t>Commentez le diagnostic de SonarLint.</w:t>
       </w:r>
       <w:bookmarkEnd w:id="12"/>
     </w:p>
+    <w:p/>
     <w:p>
       <w:pPr>
-        <w:pStyle w:val="Titre3"/>
         <w:rPr>
           <w:rStyle w:val="Titre1Car"/>
-          <w:color w:val="1A495C" w:themeColor="accent1" w:themeShade="7F"/>
-          <w:sz w:val="24"/>
-          <w:szCs w:val="24"/>
-        </w:rPr>
-      </w:pPr>
-    </w:p>
-    <w:p>
-      <w:pPr>
+          <w:rFonts w:asciiTheme="minorHAnsi" w:hAnsiTheme="minorHAnsi" w:cstheme="minorHAnsi"/>
+          <w:lang w:eastAsia="fr-FR"/>
+        </w:rPr>
+      </w:pPr>
+      <w:r>
         <w:rPr>
           <w:rStyle w:val="Titre1Car"/>
-          <w:lang w:eastAsia="fr-FR"/>
-        </w:rPr>
-      </w:pPr>
-      <w:r>
-        <w:rPr>
-          <w:rStyle w:val="Titre1Car"/>
+          <w:rFonts w:asciiTheme="minorHAnsi" w:hAnsiTheme="minorHAnsi" w:cstheme="minorHAnsi"/>
           <w:lang w:eastAsia="fr-FR"/>
         </w:rPr>
         <w:br w:type="page"/>
@@ -6183,7 +6757,7 @@
     <w:p>
       <w:pPr>
         <w:numPr>
-          <w:ilvl w:val="3"/>
+          <w:ilvl w:val="1"/>
           <w:numId w:val="1"/>
         </w:numPr>
         <w:shd w:val="clear" w:color="auto" w:fill="FFFFFF"/>
@@ -6204,7 +6778,29 @@
           <w:szCs w:val="24"/>
           <w:lang w:eastAsia="fr-FR"/>
         </w:rPr>
-        <w:t>[] l'augmentation des prix de 3%</w:t>
+        <w:t xml:space="preserve">Un diagramme de classe au format </w:t>
+      </w:r>
+      <w:proofErr w:type="spellStart"/>
+      <w:r>
+        <w:rPr>
+          <w:rFonts w:eastAsia="Times New Roman" w:cstheme="minorHAnsi"/>
+          <w:color w:val="373A3C"/>
+          <w:sz w:val="24"/>
+          <w:szCs w:val="24"/>
+          <w:lang w:eastAsia="fr-FR"/>
+        </w:rPr>
+        <w:t>pdf</w:t>
+      </w:r>
+      <w:proofErr w:type="spellEnd"/>
+      <w:r>
+        <w:rPr>
+          <w:rFonts w:eastAsia="Times New Roman" w:cstheme="minorHAnsi"/>
+          <w:color w:val="373A3C"/>
+          <w:sz w:val="24"/>
+          <w:szCs w:val="24"/>
+          <w:lang w:eastAsia="fr-FR"/>
+        </w:rPr>
+        <w:t xml:space="preserve"> dans lequel apparait toute vos classes dans leur version finale</w:t>
       </w:r>
     </w:p>
     <w:p>
@@ -6231,29 +6827,7 @@
           <w:szCs w:val="24"/>
           <w:lang w:eastAsia="fr-FR"/>
         </w:rPr>
-        <w:t xml:space="preserve">Un diagramme de classe au format </w:t>
-      </w:r>
-      <w:proofErr w:type="spellStart"/>
-      <w:r>
-        <w:rPr>
-          <w:rFonts w:eastAsia="Times New Roman" w:cstheme="minorHAnsi"/>
-          <w:color w:val="373A3C"/>
-          <w:sz w:val="24"/>
-          <w:szCs w:val="24"/>
-          <w:lang w:eastAsia="fr-FR"/>
-        </w:rPr>
-        <w:t>pdf</w:t>
-      </w:r>
-      <w:proofErr w:type="spellEnd"/>
-      <w:r>
-        <w:rPr>
-          <w:rFonts w:eastAsia="Times New Roman" w:cstheme="minorHAnsi"/>
-          <w:color w:val="373A3C"/>
-          <w:sz w:val="24"/>
-          <w:szCs w:val="24"/>
-          <w:lang w:eastAsia="fr-FR"/>
-        </w:rPr>
-        <w:t xml:space="preserve"> dans lequel apparait toute vos classes dans leur version finale</w:t>
+        <w:t>La couverture de tests (pas de souci si elle n'est pas optimale)</w:t>
       </w:r>
     </w:p>
     <w:p>
@@ -6280,7 +6854,7 @@
           <w:szCs w:val="24"/>
           <w:lang w:eastAsia="fr-FR"/>
         </w:rPr>
-        <w:t>La couverture de tests (pas de souci si elle n'est pas optimale)</w:t>
+        <w:t>Le diagnostic SonarLint.</w:t>
       </w:r>
     </w:p>
     <w:p>
@@ -6307,10 +6881,17 @@
           <w:szCs w:val="24"/>
           <w:lang w:eastAsia="fr-FR"/>
         </w:rPr>
-        <w:t xml:space="preserve">Le diagnostic </w:t>
-      </w:r>
-      <w:proofErr w:type="spellStart"/>
-      <w:r>
+        <w:t>La réponse aux questions suivantes :</w:t>
+      </w:r>
+    </w:p>
+    <w:p>
+      <w:pPr>
+        <w:numPr>
+          <w:ilvl w:val="2"/>
+          <w:numId w:val="1"/>
+        </w:numPr>
+        <w:shd w:val="clear" w:color="auto" w:fill="FFFFFF"/>
+        <w:spacing w:before="100" w:beforeAutospacing="1" w:after="100" w:afterAutospacing="1" w:line="240" w:lineRule="auto"/>
         <w:rPr>
           <w:rFonts w:eastAsia="Times New Roman" w:cstheme="minorHAnsi"/>
           <w:color w:val="373A3C"/>
@@ -6318,9 +6899,7 @@
           <w:szCs w:val="24"/>
           <w:lang w:eastAsia="fr-FR"/>
         </w:rPr>
-        <w:t>SonarLint</w:t>
-      </w:r>
-      <w:proofErr w:type="spellEnd"/>
+      </w:pPr>
       <w:r>
         <w:rPr>
           <w:rFonts w:eastAsia="Times New Roman" w:cstheme="minorHAnsi"/>
@@ -6329,7 +6908,279 @@
           <w:szCs w:val="24"/>
           <w:lang w:eastAsia="fr-FR"/>
         </w:rPr>
+        <w:t>Avez-vous bien respecté les exigences de l'ingénieur?</w:t>
+      </w:r>
+    </w:p>
+    <w:p>
+      <w:pPr>
+        <w:numPr>
+          <w:ilvl w:val="3"/>
+          <w:numId w:val="1"/>
+        </w:numPr>
+        <w:shd w:val="clear" w:color="auto" w:fill="FFFFFF"/>
+        <w:spacing w:before="100" w:beforeAutospacing="1" w:after="100" w:afterAutospacing="1" w:line="240" w:lineRule="auto"/>
+        <w:rPr>
+          <w:rFonts w:eastAsia="Times New Roman" w:cstheme="minorHAnsi"/>
+          <w:color w:val="373A3C"/>
+          <w:sz w:val="24"/>
+          <w:szCs w:val="24"/>
+          <w:lang w:eastAsia="fr-FR"/>
+        </w:rPr>
+      </w:pPr>
+      <w:r>
+        <w:rPr>
+          <w:rFonts w:eastAsia="Times New Roman" w:cstheme="minorHAnsi"/>
+          <w:color w:val="373A3C"/>
+          <w:sz w:val="24"/>
+          <w:szCs w:val="24"/>
+          <w:lang w:eastAsia="fr-FR"/>
+        </w:rPr>
+        <w:t>Expliquez-vous, en une ou deux lignes. (</w:t>
+      </w:r>
+      <w:proofErr w:type="spellStart"/>
+      <w:proofErr w:type="gramStart"/>
+      <w:r>
+        <w:rPr>
+          <w:rFonts w:eastAsia="Times New Roman" w:cstheme="minorHAnsi"/>
+          <w:color w:val="373A3C"/>
+          <w:sz w:val="24"/>
+          <w:szCs w:val="24"/>
+          <w:lang w:eastAsia="fr-FR"/>
+        </w:rPr>
+        <w:t>e.g</w:t>
+      </w:r>
+      <w:proofErr w:type="spellEnd"/>
+      <w:r>
+        <w:rPr>
+          <w:rFonts w:eastAsia="Times New Roman" w:cstheme="minorHAnsi"/>
+          <w:color w:val="373A3C"/>
+          <w:sz w:val="24"/>
+          <w:szCs w:val="24"/>
+          <w:lang w:eastAsia="fr-FR"/>
+        </w:rPr>
         <w:t>.</w:t>
+      </w:r>
+      <w:proofErr w:type="gramEnd"/>
+      <w:r>
+        <w:rPr>
+          <w:rFonts w:eastAsia="Times New Roman" w:cstheme="minorHAnsi"/>
+          <w:color w:val="373A3C"/>
+          <w:sz w:val="24"/>
+          <w:szCs w:val="24"/>
+          <w:lang w:eastAsia="fr-FR"/>
+        </w:rPr>
+        <w:t xml:space="preserve"> oui, j'ai exactement le même diagramme de classes mais...; oui, mais j'ai ajouté...; non, ....)</w:t>
+      </w:r>
+    </w:p>
+    <w:p>
+      <w:pPr>
+        <w:numPr>
+          <w:ilvl w:val="2"/>
+          <w:numId w:val="1"/>
+        </w:numPr>
+        <w:shd w:val="clear" w:color="auto" w:fill="FFFFFF"/>
+        <w:spacing w:before="100" w:beforeAutospacing="1" w:after="100" w:afterAutospacing="1" w:line="240" w:lineRule="auto"/>
+        <w:rPr>
+          <w:rFonts w:eastAsia="Times New Roman" w:cstheme="minorHAnsi"/>
+          <w:color w:val="373A3C"/>
+          <w:sz w:val="24"/>
+          <w:szCs w:val="24"/>
+          <w:lang w:eastAsia="fr-FR"/>
+        </w:rPr>
+      </w:pPr>
+      <w:r>
+        <w:rPr>
+          <w:rFonts w:eastAsia="Times New Roman" w:cstheme="minorHAnsi"/>
+          <w:color w:val="373A3C"/>
+          <w:sz w:val="24"/>
+          <w:szCs w:val="24"/>
+          <w:lang w:eastAsia="fr-FR"/>
+        </w:rPr>
+        <w:t>Couverture de tests : </w:t>
+      </w:r>
+    </w:p>
+    <w:p>
+      <w:pPr>
+        <w:numPr>
+          <w:ilvl w:val="3"/>
+          <w:numId w:val="1"/>
+        </w:numPr>
+        <w:shd w:val="clear" w:color="auto" w:fill="FFFFFF"/>
+        <w:spacing w:before="100" w:beforeAutospacing="1" w:after="100" w:afterAutospacing="1" w:line="240" w:lineRule="auto"/>
+        <w:rPr>
+          <w:rFonts w:eastAsia="Times New Roman" w:cstheme="minorHAnsi"/>
+          <w:color w:val="373A3C"/>
+          <w:sz w:val="24"/>
+          <w:szCs w:val="24"/>
+          <w:lang w:eastAsia="fr-FR"/>
+        </w:rPr>
+      </w:pPr>
+      <w:r>
+        <w:rPr>
+          <w:rFonts w:eastAsia="Times New Roman" w:cstheme="minorHAnsi"/>
+          <w:color w:val="373A3C"/>
+          <w:sz w:val="24"/>
+          <w:szCs w:val="24"/>
+          <w:lang w:eastAsia="fr-FR"/>
+        </w:rPr>
+        <w:t>Quels sont les principaux points faibles de votre couverture de test?</w:t>
+      </w:r>
+    </w:p>
+    <w:p>
+      <w:pPr>
+        <w:numPr>
+          <w:ilvl w:val="3"/>
+          <w:numId w:val="1"/>
+        </w:numPr>
+        <w:shd w:val="clear" w:color="auto" w:fill="FFFFFF"/>
+        <w:spacing w:before="100" w:beforeAutospacing="1" w:after="100" w:afterAutospacing="1" w:line="240" w:lineRule="auto"/>
+        <w:rPr>
+          <w:rFonts w:eastAsia="Times New Roman" w:cstheme="minorHAnsi"/>
+          <w:color w:val="373A3C"/>
+          <w:sz w:val="24"/>
+          <w:szCs w:val="24"/>
+          <w:lang w:eastAsia="fr-FR"/>
+        </w:rPr>
+      </w:pPr>
+      <w:r>
+        <w:rPr>
+          <w:rFonts w:eastAsia="Times New Roman" w:cstheme="minorHAnsi"/>
+          <w:color w:val="373A3C"/>
+          <w:sz w:val="24"/>
+          <w:szCs w:val="24"/>
+          <w:lang w:eastAsia="fr-FR"/>
+        </w:rPr>
+        <w:t>Quels points amélioreriez-vous si vous en aviez le temps? </w:t>
+      </w:r>
+    </w:p>
+    <w:p>
+      <w:pPr>
+        <w:numPr>
+          <w:ilvl w:val="2"/>
+          <w:numId w:val="1"/>
+        </w:numPr>
+        <w:shd w:val="clear" w:color="auto" w:fill="FFFFFF"/>
+        <w:spacing w:before="100" w:beforeAutospacing="1" w:after="100" w:afterAutospacing="1" w:line="240" w:lineRule="auto"/>
+        <w:rPr>
+          <w:rFonts w:eastAsia="Times New Roman" w:cstheme="minorHAnsi"/>
+          <w:color w:val="373A3C"/>
+          <w:sz w:val="24"/>
+          <w:szCs w:val="24"/>
+          <w:lang w:eastAsia="fr-FR"/>
+        </w:rPr>
+      </w:pPr>
+      <w:r>
+        <w:rPr>
+          <w:rFonts w:eastAsia="Times New Roman" w:cstheme="minorHAnsi"/>
+          <w:color w:val="373A3C"/>
+          <w:sz w:val="24"/>
+          <w:szCs w:val="24"/>
+          <w:lang w:eastAsia="fr-FR"/>
+        </w:rPr>
+        <w:t>Expliquez comment vous avez cherché à respecter le principe ouvert/fermé, par exemple expliquez l'utilisation des interfaces, etc.</w:t>
+      </w:r>
+    </w:p>
+    <w:p>
+      <w:pPr>
+        <w:numPr>
+          <w:ilvl w:val="2"/>
+          <w:numId w:val="1"/>
+        </w:numPr>
+        <w:shd w:val="clear" w:color="auto" w:fill="FFFFFF"/>
+        <w:spacing w:before="100" w:beforeAutospacing="1" w:after="100" w:afterAutospacing="1" w:line="240" w:lineRule="auto"/>
+        <w:rPr>
+          <w:rFonts w:eastAsia="Times New Roman" w:cstheme="minorHAnsi"/>
+          <w:color w:val="373A3C"/>
+          <w:sz w:val="24"/>
+          <w:szCs w:val="24"/>
+          <w:lang w:eastAsia="fr-FR"/>
+        </w:rPr>
+      </w:pPr>
+      <w:r>
+        <w:rPr>
+          <w:rFonts w:eastAsia="Times New Roman" w:cstheme="minorHAnsi"/>
+          <w:color w:val="373A3C"/>
+          <w:sz w:val="24"/>
+          <w:szCs w:val="24"/>
+          <w:lang w:eastAsia="fr-FR"/>
+        </w:rPr>
+        <w:t>Si vous pensez que votre code respecte d'autres principes expliquez.</w:t>
+      </w:r>
+    </w:p>
+    <w:p>
+      <w:pPr>
+        <w:numPr>
+          <w:ilvl w:val="2"/>
+          <w:numId w:val="1"/>
+        </w:numPr>
+        <w:shd w:val="clear" w:color="auto" w:fill="FFFFFF"/>
+        <w:spacing w:before="100" w:beforeAutospacing="1" w:after="100" w:afterAutospacing="1" w:line="240" w:lineRule="auto"/>
+        <w:rPr>
+          <w:rFonts w:eastAsia="Times New Roman" w:cstheme="minorHAnsi"/>
+          <w:color w:val="373A3C"/>
+          <w:sz w:val="24"/>
+          <w:szCs w:val="24"/>
+          <w:lang w:eastAsia="fr-FR"/>
+        </w:rPr>
+      </w:pPr>
+      <w:r>
+        <w:rPr>
+          <w:rFonts w:eastAsia="Times New Roman" w:cstheme="minorHAnsi"/>
+          <w:color w:val="373A3C"/>
+          <w:sz w:val="24"/>
+          <w:szCs w:val="24"/>
+          <w:lang w:eastAsia="fr-FR"/>
+        </w:rPr>
+        <w:t xml:space="preserve">Commentez le diagnostic de </w:t>
+      </w:r>
+      <w:proofErr w:type="spellStart"/>
+      <w:r>
+        <w:rPr>
+          <w:rFonts w:eastAsia="Times New Roman" w:cstheme="minorHAnsi"/>
+          <w:color w:val="373A3C"/>
+          <w:sz w:val="24"/>
+          <w:szCs w:val="24"/>
+          <w:lang w:eastAsia="fr-FR"/>
+        </w:rPr>
+        <w:t>Sonarlint</w:t>
+      </w:r>
+      <w:proofErr w:type="spellEnd"/>
+      <w:r>
+        <w:rPr>
+          <w:rFonts w:eastAsia="Times New Roman" w:cstheme="minorHAnsi"/>
+          <w:color w:val="373A3C"/>
+          <w:sz w:val="24"/>
+          <w:szCs w:val="24"/>
+          <w:lang w:eastAsia="fr-FR"/>
+        </w:rPr>
+        <w:t>.</w:t>
+      </w:r>
+    </w:p>
+    <w:p>
+      <w:pPr>
+        <w:numPr>
+          <w:ilvl w:val="0"/>
+          <w:numId w:val="1"/>
+        </w:numPr>
+        <w:shd w:val="clear" w:color="auto" w:fill="FFFFFF"/>
+        <w:spacing w:before="100" w:beforeAutospacing="1" w:after="100" w:afterAutospacing="1" w:line="240" w:lineRule="auto"/>
+        <w:rPr>
+          <w:rFonts w:eastAsia="Times New Roman" w:cstheme="minorHAnsi"/>
+          <w:color w:val="373A3C"/>
+          <w:sz w:val="24"/>
+          <w:szCs w:val="24"/>
+          <w:lang w:eastAsia="fr-FR"/>
+        </w:rPr>
+      </w:pPr>
+      <w:r>
+        <w:rPr>
+          <w:rFonts w:eastAsia="Times New Roman" w:cstheme="minorHAnsi"/>
+          <w:color w:val="373A3C"/>
+          <w:sz w:val="24"/>
+          <w:szCs w:val="24"/>
+          <w:lang w:eastAsia="fr-FR"/>
+        </w:rPr>
+        <w:t>Vos codes sous la forme d'un .zip contenant exclusivement </w:t>
       </w:r>
     </w:p>
     <w:p>
@@ -6356,306 +7207,7 @@
           <w:szCs w:val="24"/>
           <w:lang w:eastAsia="fr-FR"/>
         </w:rPr>
-        <w:t>La réponse aux questions suivantes :</w:t>
-      </w:r>
-    </w:p>
-    <w:p>
-      <w:pPr>
-        <w:numPr>
-          <w:ilvl w:val="2"/>
-          <w:numId w:val="1"/>
-        </w:numPr>
-        <w:shd w:val="clear" w:color="auto" w:fill="FFFFFF"/>
-        <w:spacing w:before="100" w:beforeAutospacing="1" w:after="100" w:afterAutospacing="1" w:line="240" w:lineRule="auto"/>
-        <w:rPr>
-          <w:rFonts w:eastAsia="Times New Roman" w:cstheme="minorHAnsi"/>
-          <w:color w:val="373A3C"/>
-          <w:sz w:val="24"/>
-          <w:szCs w:val="24"/>
-          <w:lang w:eastAsia="fr-FR"/>
-        </w:rPr>
-      </w:pPr>
-      <w:r>
-        <w:rPr>
-          <w:rFonts w:eastAsia="Times New Roman" w:cstheme="minorHAnsi"/>
-          <w:color w:val="373A3C"/>
-          <w:sz w:val="24"/>
-          <w:szCs w:val="24"/>
-          <w:lang w:eastAsia="fr-FR"/>
-        </w:rPr>
-        <w:t>Avez-vous bien respecté les exigences de l'ingénieur?</w:t>
-      </w:r>
-    </w:p>
-    <w:p>
-      <w:pPr>
-        <w:numPr>
-          <w:ilvl w:val="3"/>
-          <w:numId w:val="1"/>
-        </w:numPr>
-        <w:shd w:val="clear" w:color="auto" w:fill="FFFFFF"/>
-        <w:spacing w:before="100" w:beforeAutospacing="1" w:after="100" w:afterAutospacing="1" w:line="240" w:lineRule="auto"/>
-        <w:rPr>
-          <w:rFonts w:eastAsia="Times New Roman" w:cstheme="minorHAnsi"/>
-          <w:color w:val="373A3C"/>
-          <w:sz w:val="24"/>
-          <w:szCs w:val="24"/>
-          <w:lang w:eastAsia="fr-FR"/>
-        </w:rPr>
-      </w:pPr>
-      <w:r>
-        <w:rPr>
-          <w:rFonts w:eastAsia="Times New Roman" w:cstheme="minorHAnsi"/>
-          <w:color w:val="373A3C"/>
-          <w:sz w:val="24"/>
-          <w:szCs w:val="24"/>
-          <w:lang w:eastAsia="fr-FR"/>
-        </w:rPr>
-        <w:t>Expliquez-vous, en une ou deux lignes. (</w:t>
-      </w:r>
-      <w:proofErr w:type="spellStart"/>
-      <w:proofErr w:type="gramStart"/>
-      <w:r>
-        <w:rPr>
-          <w:rFonts w:eastAsia="Times New Roman" w:cstheme="minorHAnsi"/>
-          <w:color w:val="373A3C"/>
-          <w:sz w:val="24"/>
-          <w:szCs w:val="24"/>
-          <w:lang w:eastAsia="fr-FR"/>
-        </w:rPr>
-        <w:t>e.g</w:t>
-      </w:r>
-      <w:proofErr w:type="spellEnd"/>
-      <w:r>
-        <w:rPr>
-          <w:rFonts w:eastAsia="Times New Roman" w:cstheme="minorHAnsi"/>
-          <w:color w:val="373A3C"/>
-          <w:sz w:val="24"/>
-          <w:szCs w:val="24"/>
-          <w:lang w:eastAsia="fr-FR"/>
-        </w:rPr>
-        <w:t>.</w:t>
-      </w:r>
-      <w:proofErr w:type="gramEnd"/>
-      <w:r>
-        <w:rPr>
-          <w:rFonts w:eastAsia="Times New Roman" w:cstheme="minorHAnsi"/>
-          <w:color w:val="373A3C"/>
-          <w:sz w:val="24"/>
-          <w:szCs w:val="24"/>
-          <w:lang w:eastAsia="fr-FR"/>
-        </w:rPr>
-        <w:t xml:space="preserve"> oui, j'ai exactement le même diagramme de classes mais...; oui, mais j'ai ajouté...; non, ....)</w:t>
-      </w:r>
-    </w:p>
-    <w:p>
-      <w:pPr>
-        <w:numPr>
-          <w:ilvl w:val="2"/>
-          <w:numId w:val="1"/>
-        </w:numPr>
-        <w:shd w:val="clear" w:color="auto" w:fill="FFFFFF"/>
-        <w:spacing w:before="100" w:beforeAutospacing="1" w:after="100" w:afterAutospacing="1" w:line="240" w:lineRule="auto"/>
-        <w:rPr>
-          <w:rFonts w:eastAsia="Times New Roman" w:cstheme="minorHAnsi"/>
-          <w:color w:val="373A3C"/>
-          <w:sz w:val="24"/>
-          <w:szCs w:val="24"/>
-          <w:lang w:eastAsia="fr-FR"/>
-        </w:rPr>
-      </w:pPr>
-      <w:r>
-        <w:rPr>
-          <w:rFonts w:eastAsia="Times New Roman" w:cstheme="minorHAnsi"/>
-          <w:color w:val="373A3C"/>
-          <w:sz w:val="24"/>
-          <w:szCs w:val="24"/>
-          <w:lang w:eastAsia="fr-FR"/>
-        </w:rPr>
-        <w:t>Couverture de tests : </w:t>
-      </w:r>
-    </w:p>
-    <w:p>
-      <w:pPr>
-        <w:numPr>
-          <w:ilvl w:val="3"/>
-          <w:numId w:val="1"/>
-        </w:numPr>
-        <w:shd w:val="clear" w:color="auto" w:fill="FFFFFF"/>
-        <w:spacing w:before="100" w:beforeAutospacing="1" w:after="100" w:afterAutospacing="1" w:line="240" w:lineRule="auto"/>
-        <w:rPr>
-          <w:rFonts w:eastAsia="Times New Roman" w:cstheme="minorHAnsi"/>
-          <w:color w:val="373A3C"/>
-          <w:sz w:val="24"/>
-          <w:szCs w:val="24"/>
-          <w:lang w:eastAsia="fr-FR"/>
-        </w:rPr>
-      </w:pPr>
-      <w:r>
-        <w:rPr>
-          <w:rFonts w:eastAsia="Times New Roman" w:cstheme="minorHAnsi"/>
-          <w:color w:val="373A3C"/>
-          <w:sz w:val="24"/>
-          <w:szCs w:val="24"/>
-          <w:lang w:eastAsia="fr-FR"/>
-        </w:rPr>
-        <w:t>Quels sont les principaux points faibles de votre couverture de test?</w:t>
-      </w:r>
-    </w:p>
-    <w:p>
-      <w:pPr>
-        <w:numPr>
-          <w:ilvl w:val="3"/>
-          <w:numId w:val="1"/>
-        </w:numPr>
-        <w:shd w:val="clear" w:color="auto" w:fill="FFFFFF"/>
-        <w:spacing w:before="100" w:beforeAutospacing="1" w:after="100" w:afterAutospacing="1" w:line="240" w:lineRule="auto"/>
-        <w:rPr>
-          <w:rFonts w:eastAsia="Times New Roman" w:cstheme="minorHAnsi"/>
-          <w:color w:val="373A3C"/>
-          <w:sz w:val="24"/>
-          <w:szCs w:val="24"/>
-          <w:lang w:eastAsia="fr-FR"/>
-        </w:rPr>
-      </w:pPr>
-      <w:r>
-        <w:rPr>
-          <w:rFonts w:eastAsia="Times New Roman" w:cstheme="minorHAnsi"/>
-          <w:color w:val="373A3C"/>
-          <w:sz w:val="24"/>
-          <w:szCs w:val="24"/>
-          <w:lang w:eastAsia="fr-FR"/>
-        </w:rPr>
-        <w:t>Quels points amélioreriez-vous si vous en aviez le temps? </w:t>
-      </w:r>
-    </w:p>
-    <w:p>
-      <w:pPr>
-        <w:numPr>
-          <w:ilvl w:val="2"/>
-          <w:numId w:val="1"/>
-        </w:numPr>
-        <w:shd w:val="clear" w:color="auto" w:fill="FFFFFF"/>
-        <w:spacing w:before="100" w:beforeAutospacing="1" w:after="100" w:afterAutospacing="1" w:line="240" w:lineRule="auto"/>
-        <w:rPr>
-          <w:rFonts w:eastAsia="Times New Roman" w:cstheme="minorHAnsi"/>
-          <w:color w:val="373A3C"/>
-          <w:sz w:val="24"/>
-          <w:szCs w:val="24"/>
-          <w:lang w:eastAsia="fr-FR"/>
-        </w:rPr>
-      </w:pPr>
-      <w:r>
-        <w:rPr>
-          <w:rFonts w:eastAsia="Times New Roman" w:cstheme="minorHAnsi"/>
-          <w:color w:val="373A3C"/>
-          <w:sz w:val="24"/>
-          <w:szCs w:val="24"/>
-          <w:lang w:eastAsia="fr-FR"/>
-        </w:rPr>
-        <w:t>Expliquez comment vous avez cherché à respecter le principe ouvert/fermé, par exemple expliquez l'utilisation des interfaces, etc.</w:t>
-      </w:r>
-    </w:p>
-    <w:p>
-      <w:pPr>
-        <w:numPr>
-          <w:ilvl w:val="2"/>
-          <w:numId w:val="1"/>
-        </w:numPr>
-        <w:shd w:val="clear" w:color="auto" w:fill="FFFFFF"/>
-        <w:spacing w:before="100" w:beforeAutospacing="1" w:after="100" w:afterAutospacing="1" w:line="240" w:lineRule="auto"/>
-        <w:rPr>
-          <w:rFonts w:eastAsia="Times New Roman" w:cstheme="minorHAnsi"/>
-          <w:color w:val="373A3C"/>
-          <w:sz w:val="24"/>
-          <w:szCs w:val="24"/>
-          <w:lang w:eastAsia="fr-FR"/>
-        </w:rPr>
-      </w:pPr>
-      <w:r>
-        <w:rPr>
-          <w:rFonts w:eastAsia="Times New Roman" w:cstheme="minorHAnsi"/>
-          <w:color w:val="373A3C"/>
-          <w:sz w:val="24"/>
-          <w:szCs w:val="24"/>
-          <w:lang w:eastAsia="fr-FR"/>
-        </w:rPr>
-        <w:t>Si vous pensez que votre code respecte d'autres principes expliquez.</w:t>
-      </w:r>
-    </w:p>
-    <w:p>
-      <w:pPr>
-        <w:numPr>
-          <w:ilvl w:val="2"/>
-          <w:numId w:val="1"/>
-        </w:numPr>
-        <w:shd w:val="clear" w:color="auto" w:fill="FFFFFF"/>
-        <w:spacing w:before="100" w:beforeAutospacing="1" w:after="100" w:afterAutospacing="1" w:line="240" w:lineRule="auto"/>
-        <w:rPr>
-          <w:rFonts w:eastAsia="Times New Roman" w:cstheme="minorHAnsi"/>
-          <w:color w:val="373A3C"/>
-          <w:sz w:val="24"/>
-          <w:szCs w:val="24"/>
-          <w:lang w:eastAsia="fr-FR"/>
-        </w:rPr>
-      </w:pPr>
-      <w:r>
-        <w:rPr>
-          <w:rFonts w:eastAsia="Times New Roman" w:cstheme="minorHAnsi"/>
-          <w:color w:val="373A3C"/>
-          <w:sz w:val="24"/>
-          <w:szCs w:val="24"/>
-          <w:lang w:eastAsia="fr-FR"/>
-        </w:rPr>
-        <w:t xml:space="preserve">Commentez le diagnostic de </w:t>
-      </w:r>
-      <w:proofErr w:type="spellStart"/>
-      <w:r>
-        <w:rPr>
-          <w:rFonts w:eastAsia="Times New Roman" w:cstheme="minorHAnsi"/>
-          <w:color w:val="373A3C"/>
-          <w:sz w:val="24"/>
-          <w:szCs w:val="24"/>
-          <w:lang w:eastAsia="fr-FR"/>
-        </w:rPr>
-        <w:t>Sonarlint</w:t>
-      </w:r>
-      <w:proofErr w:type="spellEnd"/>
-      <w:r>
-        <w:rPr>
-          <w:rFonts w:eastAsia="Times New Roman" w:cstheme="minorHAnsi"/>
-          <w:color w:val="373A3C"/>
-          <w:sz w:val="24"/>
-          <w:szCs w:val="24"/>
-          <w:lang w:eastAsia="fr-FR"/>
-        </w:rPr>
-        <w:t>.</w:t>
-      </w:r>
-    </w:p>
-    <w:p>
-      <w:pPr>
-        <w:numPr>
-          <w:ilvl w:val="0"/>
-          <w:numId w:val="1"/>
-        </w:numPr>
-        <w:shd w:val="clear" w:color="auto" w:fill="FFFFFF"/>
-        <w:spacing w:before="100" w:beforeAutospacing="1" w:after="100" w:afterAutospacing="1" w:line="240" w:lineRule="auto"/>
-        <w:rPr>
-          <w:rFonts w:eastAsia="Times New Roman" w:cstheme="minorHAnsi"/>
-          <w:color w:val="373A3C"/>
-          <w:sz w:val="24"/>
-          <w:szCs w:val="24"/>
-          <w:lang w:eastAsia="fr-FR"/>
-        </w:rPr>
-      </w:pPr>
-      <w:r>
-        <w:rPr>
-          <w:rFonts w:eastAsia="Times New Roman" w:cstheme="minorHAnsi"/>
-          <w:color w:val="373A3C"/>
-          <w:sz w:val="24"/>
-          <w:szCs w:val="24"/>
-          <w:lang w:eastAsia="fr-FR"/>
-        </w:rPr>
-        <w:t>Vos codes sous la forme d'un .zip contenant exclusivement </w:t>
+        <w:t>La dernière version des codes sources et des tests.</w:t>
       </w:r>
     </w:p>
     <w:p>
@@ -6668,6 +7220,8 @@
         <w:spacing w:before="100" w:beforeAutospacing="1" w:after="100" w:afterAutospacing="1" w:line="240" w:lineRule="auto"/>
         <w:rPr>
           <w:rFonts w:eastAsia="Times New Roman" w:cstheme="minorHAnsi"/>
+          <w:b/>
+          <w:bCs/>
           <w:color w:val="373A3C"/>
           <w:sz w:val="24"/>
           <w:szCs w:val="24"/>
@@ -6682,17 +7236,22 @@
           <w:szCs w:val="24"/>
           <w:lang w:eastAsia="fr-FR"/>
         </w:rPr>
-        <w:t>La dernière version des codes sources et des tests.</w:t>
+        <w:t>Et pas de binaires ou d'anciennes versions.</w:t>
       </w:r>
     </w:p>
     <w:p>
       <w:pPr>
-        <w:numPr>
-          <w:ilvl w:val="1"/>
-          <w:numId w:val="1"/>
-        </w:numPr>
         <w:shd w:val="clear" w:color="auto" w:fill="FFFFFF"/>
-        <w:spacing w:before="100" w:beforeAutospacing="1" w:after="100" w:afterAutospacing="1" w:line="240" w:lineRule="auto"/>
+        <w:spacing w:after="0" w:line="240" w:lineRule="auto"/>
+        <w:rPr>
+          <w:rFonts w:eastAsia="Times New Roman" w:cstheme="minorHAnsi"/>
+          <w:color w:val="373A3C"/>
+          <w:sz w:val="24"/>
+          <w:szCs w:val="24"/>
+          <w:lang w:eastAsia="fr-FR"/>
+        </w:rPr>
+      </w:pPr>
+      <w:r>
         <w:rPr>
           <w:rFonts w:eastAsia="Times New Roman" w:cstheme="minorHAnsi"/>
           <w:b/>
@@ -6702,40 +7261,6 @@
           <w:szCs w:val="24"/>
           <w:lang w:eastAsia="fr-FR"/>
         </w:rPr>
-      </w:pPr>
-      <w:r>
-        <w:rPr>
-          <w:rFonts w:eastAsia="Times New Roman" w:cstheme="minorHAnsi"/>
-          <w:color w:val="373A3C"/>
-          <w:sz w:val="24"/>
-          <w:szCs w:val="24"/>
-          <w:lang w:eastAsia="fr-FR"/>
-        </w:rPr>
-        <w:t>Et pas de binaires ou d'anciennes versions.</w:t>
-      </w:r>
-    </w:p>
-    <w:p>
-      <w:pPr>
-        <w:shd w:val="clear" w:color="auto" w:fill="FFFFFF"/>
-        <w:spacing w:after="0" w:line="240" w:lineRule="auto"/>
-        <w:rPr>
-          <w:rFonts w:eastAsia="Times New Roman" w:cstheme="minorHAnsi"/>
-          <w:color w:val="373A3C"/>
-          <w:sz w:val="24"/>
-          <w:szCs w:val="24"/>
-          <w:lang w:eastAsia="fr-FR"/>
-        </w:rPr>
-      </w:pPr>
-      <w:r>
-        <w:rPr>
-          <w:rFonts w:eastAsia="Times New Roman" w:cstheme="minorHAnsi"/>
-          <w:b/>
-          <w:bCs/>
-          <w:color w:val="373A3C"/>
-          <w:sz w:val="24"/>
-          <w:szCs w:val="24"/>
-          <w:lang w:eastAsia="fr-FR"/>
-        </w:rPr>
         <w:t>Le rendu se fait en binôme ou en trinôme </w:t>
       </w:r>
     </w:p>
@@ -6818,7 +7343,7 @@
     </w:p>
     <w:p/>
     <w:sectPr>
-      <w:footerReference w:type="default" r:id="rId10"/>
+      <w:footerReference w:type="default" r:id="rId15"/>
       <w:pgSz w:w="11906" w:h="16838"/>
       <w:pgMar w:top="1417" w:right="1417" w:bottom="1417" w:left="1417" w:header="708" w:footer="708" w:gutter="0"/>
       <w:pgNumType w:start="0"/>
@@ -6872,13 +7397,13 @@
             <wp:anchor distT="0" distB="0" distL="114300" distR="114300" simplePos="0" relativeHeight="251659264" behindDoc="0" locked="0" layoutInCell="0" allowOverlap="1">
               <wp:simplePos x="0" y="0"/>
               <wp:positionH relativeFrom="rightMargin">
-                <wp:posOffset>157982</wp:posOffset>
+                <wp:posOffset>159385</wp:posOffset>
               </wp:positionH>
               <wp:positionV relativeFrom="bottomMargin">
-                <wp:posOffset>294669</wp:posOffset>
+                <wp:posOffset>294639</wp:posOffset>
               </wp:positionV>
-              <wp:extent cx="368300" cy="274320"/>
-              <wp:effectExtent l="9525" t="9525" r="12700" b="11430"/>
+              <wp:extent cx="368300" cy="295275"/>
+              <wp:effectExtent l="0" t="0" r="12700" b="28575"/>
               <wp:wrapNone/>
               <wp:docPr id="33" name="Carré corné 33"/>
               <wp:cNvGraphicFramePr>
@@ -6893,7 +7418,7 @@
                     <wps:spPr bwMode="auto">
                       <a:xfrm>
                         <a:off x="0" y="0"/>
-                        <a:ext cx="368300" cy="274320"/>
+                        <a:ext cx="368300" cy="295275"/>
                       </a:xfrm>
                       <a:prstGeom prst="foldedCorner">
                         <a:avLst>
@@ -6933,7 +7458,7 @@
                               <w:sz w:val="16"/>
                               <w:szCs w:val="16"/>
                             </w:rPr>
-                            <w:t>2</w:t>
+                            <w:t>5</w:t>
                           </w:r>
                           <w:r>
                             <w:rPr>
@@ -6985,7 +7510,7 @@
               </v:handles>
               <o:complex v:ext="view"/>
             </v:shapetype>
-            <v:shape id="Carré corné 33" o:spid="_x0000_s1057" type="#_x0000_t65" style="position:absolute;margin-left:12.45pt;margin-top:23.2pt;width:29pt;height:21.6pt;z-index:251659264;visibility:visible;mso-wrap-style:square;mso-width-percent:0;mso-height-percent:0;mso-wrap-distance-left:9pt;mso-wrap-distance-top:0;mso-wrap-distance-right:9pt;mso-wrap-distance-bottom:0;mso-position-horizontal:absolute;mso-position-horizontal-relative:right-margin-area;mso-position-vertical:absolute;mso-position-vertical-relative:bottom-margin-area;mso-width-percent:0;mso-height-percent:0;mso-width-relative:page;mso-height-relative:page;v-text-anchor:top" o:gfxdata="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" o:allowincell="f" adj="14135" strokecolor="gray" strokeweight=".25pt">
+            <v:shape id="Carré corné 33" o:spid="_x0000_s1057" type="#_x0000_t65" style="position:absolute;margin-left:12.55pt;margin-top:23.2pt;width:29pt;height:23.25pt;z-index:251659264;visibility:visible;mso-wrap-style:square;mso-width-percent:0;mso-height-percent:0;mso-wrap-distance-left:9pt;mso-wrap-distance-top:0;mso-wrap-distance-right:9pt;mso-wrap-distance-bottom:0;mso-position-horizontal:absolute;mso-position-horizontal-relative:right-margin-area;mso-position-vertical:absolute;mso-position-vertical-relative:bottom-margin-area;mso-width-percent:0;mso-height-percent:0;mso-width-relative:page;mso-height-relative:page;v-text-anchor:top" o:gfxdata="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" o:allowincell="f" adj="14135" strokecolor="gray" strokeweight=".25pt">
               <v:textbox>
                 <w:txbxContent>
                   <w:p>
@@ -7007,7 +7532,7 @@
                         <w:sz w:val="16"/>
                         <w:szCs w:val="16"/>
                       </w:rPr>
-                      <w:t>2</w:t>
+                      <w:t>5</w:t>
                     </w:r>
                     <w:r>
                       <w:rPr>
@@ -7063,6 +7588,92 @@
 <file path=word/numbering.xml><?xml version="1.0" encoding="utf-8"?>
 <w:numbering xmlns:wpc="http://schemas.microsoft.com/office/word/2010/wordprocessingCanvas" xmlns:cx="http://schemas.microsoft.com/office/drawing/2014/chartex" xmlns:cx1="http://schemas.microsoft.com/office/drawing/2015/9/8/chartex" xmlns:mc="http://schemas.openxmlformats.org/markup-compatibility/2006" xmlns:o="urn:schemas-microsoft-com:office:office" xmlns:r="http://schemas.openxmlformats.org/officeDocument/2006/relationships" xmlns:m="http://schemas.openxmlformats.org/officeDocument/2006/math" xmlns:v="urn:schemas-microsoft-com:vml" xmlns:wp14="http://schemas.microsoft.com/office/word/2010/wordprocessingDrawing" xmlns:wp="http://schemas.openxmlformats.org/drawingml/2006/wordprocessingDrawing" xmlns:w10="urn:schemas-microsoft-com:office:word" xmlns:w="http://schemas.openxmlformats.org/wordprocessingml/2006/main" xmlns:w14="http://schemas.microsoft.com/office/word/2010/wordml" xmlns:w15="http://schemas.microsoft.com/office/word/2012/wordml" xmlns:w16se="http://schemas.microsoft.com/office/word/2015/wordml/symex" xmlns:wpg="http://schemas.microsoft.com/office/word/2010/wordprocessingGroup" xmlns:wpi="http://schemas.microsoft.com/office/word/2010/wordprocessingInk" xmlns:wne="http://schemas.microsoft.com/office/word/2006/wordml" xmlns:wps="http://schemas.microsoft.com/office/word/2010/wordprocessingShape" mc:Ignorable="w14 w15 w16se wp14">
   <w:abstractNum w:abstractNumId="0" w15:restartNumberingAfterBreak="0">
+    <w:nsid w:val="0C1772A2"/>
+    <w:multiLevelType w:val="hybridMultilevel"/>
+    <w:tmpl w:val="0A9E9714"/>
+    <w:lvl w:ilvl="0" w:tplc="040C000F">
+      <w:start w:val="1"/>
+      <w:numFmt w:val="decimal"/>
+      <w:lvlText w:val="%1."/>
+      <w:lvlJc w:val="left"/>
+      <w:pPr>
+        <w:ind w:left="720" w:hanging="360"/>
+      </w:pPr>
+    </w:lvl>
+    <w:lvl w:ilvl="1" w:tplc="040C0019" w:tentative="1">
+      <w:start w:val="1"/>
+      <w:numFmt w:val="lowerLetter"/>
+      <w:lvlText w:val="%2."/>
+      <w:lvlJc w:val="left"/>
+      <w:pPr>
+        <w:ind w:left="1440" w:hanging="360"/>
+      </w:pPr>
+    </w:lvl>
+    <w:lvl w:ilvl="2" w:tplc="040C001B" w:tentative="1">
+      <w:start w:val="1"/>
+      <w:numFmt w:val="lowerRoman"/>
+      <w:lvlText w:val="%3."/>
+      <w:lvlJc w:val="right"/>
+      <w:pPr>
+        <w:ind w:left="2160" w:hanging="180"/>
+      </w:pPr>
+    </w:lvl>
+    <w:lvl w:ilvl="3" w:tplc="040C000F" w:tentative="1">
+      <w:start w:val="1"/>
+      <w:numFmt w:val="decimal"/>
+      <w:lvlText w:val="%4."/>
+      <w:lvlJc w:val="left"/>
+      <w:pPr>
+        <w:ind w:left="2880" w:hanging="360"/>
+      </w:pPr>
+    </w:lvl>
+    <w:lvl w:ilvl="4" w:tplc="040C0019" w:tentative="1">
+      <w:start w:val="1"/>
+      <w:numFmt w:val="lowerLetter"/>
+      <w:lvlText w:val="%5."/>
+      <w:lvlJc w:val="left"/>
+      <w:pPr>
+        <w:ind w:left="3600" w:hanging="360"/>
+      </w:pPr>
+    </w:lvl>
+    <w:lvl w:ilvl="5" w:tplc="040C001B" w:tentative="1">
+      <w:start w:val="1"/>
+      <w:numFmt w:val="lowerRoman"/>
+      <w:lvlText w:val="%6."/>
+      <w:lvlJc w:val="right"/>
+      <w:pPr>
+        <w:ind w:left="4320" w:hanging="180"/>
+      </w:pPr>
+    </w:lvl>
+    <w:lvl w:ilvl="6" w:tplc="040C000F" w:tentative="1">
+      <w:start w:val="1"/>
+      <w:numFmt w:val="decimal"/>
+      <w:lvlText w:val="%7."/>
+      <w:lvlJc w:val="left"/>
+      <w:pPr>
+        <w:ind w:left="5040" w:hanging="360"/>
+      </w:pPr>
+    </w:lvl>
+    <w:lvl w:ilvl="7" w:tplc="040C0019" w:tentative="1">
+      <w:start w:val="1"/>
+      <w:numFmt w:val="lowerLetter"/>
+      <w:lvlText w:val="%8."/>
+      <w:lvlJc w:val="left"/>
+      <w:pPr>
+        <w:ind w:left="5760" w:hanging="360"/>
+      </w:pPr>
+    </w:lvl>
+    <w:lvl w:ilvl="8" w:tplc="040C001B" w:tentative="1">
+      <w:start w:val="1"/>
+      <w:numFmt w:val="lowerRoman"/>
+      <w:lvlText w:val="%9."/>
+      <w:lvlJc w:val="right"/>
+      <w:pPr>
+        <w:ind w:left="6480" w:hanging="180"/>
+      </w:pPr>
+    </w:lvl>
+  </w:abstractNum>
+  <w:abstractNum w:abstractNumId="1" w15:restartNumberingAfterBreak="0">
     <w:nsid w:val="364C344A"/>
     <w:multiLevelType w:val="multilevel"/>
     <w:tmpl w:val="9724BB86"/>
@@ -7175,7 +7786,7 @@
       </w:pPr>
     </w:lvl>
   </w:abstractNum>
-  <w:abstractNum w:abstractNumId="1" w15:restartNumberingAfterBreak="0">
+  <w:abstractNum w:abstractNumId="2" w15:restartNumberingAfterBreak="0">
     <w:nsid w:val="39151B6D"/>
     <w:multiLevelType w:val="multilevel"/>
     <w:tmpl w:val="C69A8228"/>
@@ -7324,7 +7935,7 @@
       </w:rPr>
     </w:lvl>
   </w:abstractNum>
-  <w:abstractNum w:abstractNumId="2" w15:restartNumberingAfterBreak="0">
+  <w:abstractNum w:abstractNumId="3" w15:restartNumberingAfterBreak="0">
     <w:nsid w:val="3DD43803"/>
     <w:multiLevelType w:val="multilevel"/>
     <w:tmpl w:val="1B18CA2C"/>
@@ -7437,7 +8048,7 @@
       </w:rPr>
     </w:lvl>
   </w:abstractNum>
-  <w:abstractNum w:abstractNumId="3" w15:restartNumberingAfterBreak="0">
+  <w:abstractNum w:abstractNumId="4" w15:restartNumberingAfterBreak="0">
     <w:nsid w:val="50B02510"/>
     <w:multiLevelType w:val="multilevel"/>
     <w:tmpl w:val="1B5AD5A0"/>
@@ -7586,7 +8197,7 @@
       </w:rPr>
     </w:lvl>
   </w:abstractNum>
-  <w:abstractNum w:abstractNumId="4" w15:restartNumberingAfterBreak="0">
+  <w:abstractNum w:abstractNumId="5" w15:restartNumberingAfterBreak="0">
     <w:nsid w:val="514B7DC5"/>
     <w:multiLevelType w:val="multilevel"/>
     <w:tmpl w:val="74242DFC"/>
@@ -7704,7 +8315,7 @@
       </w:rPr>
     </w:lvl>
   </w:abstractNum>
-  <w:abstractNum w:abstractNumId="5" w15:restartNumberingAfterBreak="0">
+  <w:abstractNum w:abstractNumId="6" w15:restartNumberingAfterBreak="0">
     <w:nsid w:val="5345536D"/>
     <w:multiLevelType w:val="multilevel"/>
     <w:tmpl w:val="A91AD24C"/>
@@ -7818,22 +8429,25 @@
     </w:lvl>
   </w:abstractNum>
   <w:num w:numId="1">
-    <w:abstractNumId w:val="0"/>
+    <w:abstractNumId w:val="1"/>
   </w:num>
   <w:num w:numId="2">
-    <w:abstractNumId w:val="1"/>
+    <w:abstractNumId w:val="2"/>
   </w:num>
   <w:num w:numId="3">
+    <w:abstractNumId w:val="4"/>
+  </w:num>
+  <w:num w:numId="4">
     <w:abstractNumId w:val="3"/>
   </w:num>
-  <w:num w:numId="4">
-    <w:abstractNumId w:val="2"/>
+  <w:num w:numId="5">
+    <w:abstractNumId w:val="6"/>
   </w:num>
-  <w:num w:numId="5">
+  <w:num w:numId="6">
     <w:abstractNumId w:val="5"/>
   </w:num>
-  <w:num w:numId="6">
-    <w:abstractNumId w:val="4"/>
+  <w:num w:numId="7">
+    <w:abstractNumId w:val="0"/>
   </w:num>
 </w:numbering>
 </file>
@@ -8829,7 +9443,7 @@
 </file>
 
 <file path=customXml/itemProps2.xml><?xml version="1.0" encoding="utf-8"?>
-<ds:datastoreItem xmlns:ds="http://schemas.openxmlformats.org/officeDocument/2006/customXml" ds:itemID="{9F001552-390C-44A5-8188-F68A3A1991BC}">
+<ds:datastoreItem xmlns:ds="http://schemas.openxmlformats.org/officeDocument/2006/customXml" ds:itemID="{2F688B2A-CF45-4F07-AF8E-5E26DB559CDD}">
   <ds:schemaRefs>
     <ds:schemaRef ds:uri="http://schemas.openxmlformats.org/officeDocument/2006/bibliography"/>
   </ds:schemaRefs>

</xml_diff>

<commit_message>
encore word 3 et pdf final
</commit_message>
<xml_diff>
--- a/herrHussonMcCarthy_A315.docx
+++ b/herrHussonMcCarthy_A315.docx
@@ -4234,7 +4234,7 @@
             <w:tabs>
               <w:tab w:val="right" w:leader="dot" w:pos="9062"/>
             </w:tabs>
-            <w:spacing w:line="360" w:lineRule="auto"/>
+            <w:spacing w:before="240" w:after="0"/>
             <w:rPr>
               <w:rFonts w:eastAsiaTheme="minorEastAsia"/>
               <w:noProof/>
@@ -4264,7 +4264,7 @@
             </w:rPr>
             <w:fldChar w:fldCharType="separate"/>
           </w:r>
-          <w:hyperlink w:anchor="_Toc57579335" w:history="1">
+          <w:hyperlink w:anchor="_Toc57739133" w:history="1">
             <w:r>
               <w:rPr>
                 <w:rStyle w:val="Lienhypertexte"/>
@@ -4300,7 +4300,7 @@
                 <w:sz w:val="26"/>
                 <w:szCs w:val="26"/>
               </w:rPr>
-              <w:instrText xml:space="preserve"> PAGEREF _Toc57579335 \h </w:instrText>
+              <w:instrText xml:space="preserve"> PAGEREF _Toc57739133 \h </w:instrText>
             </w:r>
             <w:r>
               <w:rPr>
@@ -4345,7 +4345,7 @@
             <w:tabs>
               <w:tab w:val="right" w:leader="dot" w:pos="9062"/>
             </w:tabs>
-            <w:spacing w:line="360" w:lineRule="auto"/>
+            <w:spacing w:before="240" w:after="0"/>
             <w:rPr>
               <w:rFonts w:eastAsiaTheme="minorEastAsia"/>
               <w:noProof/>
@@ -4354,7 +4354,7 @@
               <w:lang w:eastAsia="fr-FR"/>
             </w:rPr>
           </w:pPr>
-          <w:hyperlink w:anchor="_Toc57579336" w:history="1">
+          <w:hyperlink w:anchor="_Toc57739134" w:history="1">
             <w:r>
               <w:rPr>
                 <w:rStyle w:val="Lienhypertexte"/>
@@ -4390,7 +4390,7 @@
                 <w:sz w:val="26"/>
                 <w:szCs w:val="26"/>
               </w:rPr>
-              <w:instrText xml:space="preserve"> PAGEREF _Toc57579336 \h </w:instrText>
+              <w:instrText xml:space="preserve"> PAGEREF _Toc57739134 \h </w:instrText>
             </w:r>
             <w:r>
               <w:rPr>
@@ -4435,7 +4435,7 @@
             <w:tabs>
               <w:tab w:val="right" w:leader="dot" w:pos="9062"/>
             </w:tabs>
-            <w:spacing w:line="360" w:lineRule="auto"/>
+            <w:spacing w:before="240" w:after="0"/>
             <w:rPr>
               <w:rFonts w:eastAsiaTheme="minorEastAsia"/>
               <w:noProof/>
@@ -4444,7 +4444,7 @@
               <w:lang w:eastAsia="fr-FR"/>
             </w:rPr>
           </w:pPr>
-          <w:hyperlink w:anchor="_Toc57579337" w:history="1">
+          <w:hyperlink w:anchor="_Toc57739135" w:history="1">
             <w:r>
               <w:rPr>
                 <w:rStyle w:val="Lienhypertexte"/>
@@ -4480,7 +4480,7 @@
                 <w:sz w:val="26"/>
                 <w:szCs w:val="26"/>
               </w:rPr>
-              <w:instrText xml:space="preserve"> PAGEREF _Toc57579337 \h </w:instrText>
+              <w:instrText xml:space="preserve"> PAGEREF _Toc57739135 \h </w:instrText>
             </w:r>
             <w:r>
               <w:rPr>
@@ -4525,7 +4525,7 @@
             <w:tabs>
               <w:tab w:val="right" w:leader="dot" w:pos="9062"/>
             </w:tabs>
-            <w:spacing w:line="360" w:lineRule="auto"/>
+            <w:spacing w:before="240" w:after="0"/>
             <w:rPr>
               <w:rFonts w:eastAsiaTheme="minorEastAsia"/>
               <w:noProof/>
@@ -4534,7 +4534,7 @@
               <w:lang w:eastAsia="fr-FR"/>
             </w:rPr>
           </w:pPr>
-          <w:hyperlink w:anchor="_Toc57579338" w:history="1">
+          <w:hyperlink w:anchor="_Toc57739136" w:history="1">
             <w:r>
               <w:rPr>
                 <w:rStyle w:val="Lienhypertexte"/>
@@ -4570,7 +4570,7 @@
                 <w:sz w:val="26"/>
                 <w:szCs w:val="26"/>
               </w:rPr>
-              <w:instrText xml:space="preserve"> PAGEREF _Toc57579338 \h </w:instrText>
+              <w:instrText xml:space="preserve"> PAGEREF _Toc57739136 \h </w:instrText>
             </w:r>
             <w:r>
               <w:rPr>
@@ -4615,7 +4615,7 @@
             <w:tabs>
               <w:tab w:val="right" w:leader="dot" w:pos="9062"/>
             </w:tabs>
-            <w:spacing w:line="360" w:lineRule="auto"/>
+            <w:spacing w:before="240" w:after="0"/>
             <w:rPr>
               <w:rFonts w:eastAsiaTheme="minorEastAsia"/>
               <w:noProof/>
@@ -4624,7 +4624,7 @@
               <w:lang w:eastAsia="fr-FR"/>
             </w:rPr>
           </w:pPr>
-          <w:hyperlink w:anchor="_Toc57579339" w:history="1">
+          <w:hyperlink w:anchor="_Toc57739137" w:history="1">
             <w:r>
               <w:rPr>
                 <w:rStyle w:val="Lienhypertexte"/>
@@ -4660,7 +4660,7 @@
                 <w:sz w:val="26"/>
                 <w:szCs w:val="26"/>
               </w:rPr>
-              <w:instrText xml:space="preserve"> PAGEREF _Toc57579339 \h </w:instrText>
+              <w:instrText xml:space="preserve"> PAGEREF _Toc57739137 \h </w:instrText>
             </w:r>
             <w:r>
               <w:rPr>
@@ -4706,7 +4706,7 @@
               <w:tab w:val="left" w:pos="880"/>
               <w:tab w:val="right" w:leader="dot" w:pos="9062"/>
             </w:tabs>
-            <w:spacing w:line="360" w:lineRule="auto"/>
+            <w:spacing w:before="240" w:after="0"/>
             <w:rPr>
               <w:rFonts w:eastAsiaTheme="minorEastAsia"/>
               <w:noProof/>
@@ -4715,11 +4715,11 @@
               <w:lang w:eastAsia="fr-FR"/>
             </w:rPr>
           </w:pPr>
-          <w:hyperlink w:anchor="_Toc57579340" w:history="1">
+          <w:hyperlink w:anchor="_Toc57739138" w:history="1">
             <w:r>
               <w:rPr>
                 <w:rStyle w:val="Lienhypertexte"/>
-                <w:rFonts w:eastAsiaTheme="majorEastAsia"/>
+                <w:rFonts w:eastAsiaTheme="majorEastAsia" w:cstheme="minorHAnsi"/>
                 <w:noProof/>
                 <w:sz w:val="26"/>
                 <w:szCs w:val="26"/>
@@ -4739,6 +4739,7 @@
             <w:r>
               <w:rPr>
                 <w:rStyle w:val="Lienhypertexte"/>
+                <w:rFonts w:cstheme="minorHAnsi"/>
                 <w:noProof/>
                 <w:sz w:val="26"/>
                 <w:szCs w:val="26"/>
@@ -4770,7 +4771,7 @@
                 <w:sz w:val="26"/>
                 <w:szCs w:val="26"/>
               </w:rPr>
-              <w:instrText xml:space="preserve"> PAGEREF _Toc57579340 \h </w:instrText>
+              <w:instrText xml:space="preserve"> PAGEREF _Toc57739138 \h </w:instrText>
             </w:r>
             <w:r>
               <w:rPr>
@@ -4816,7 +4817,7 @@
               <w:tab w:val="left" w:pos="880"/>
               <w:tab w:val="right" w:leader="dot" w:pos="9062"/>
             </w:tabs>
-            <w:spacing w:line="360" w:lineRule="auto"/>
+            <w:spacing w:before="240" w:after="0"/>
             <w:rPr>
               <w:rFonts w:eastAsiaTheme="minorEastAsia"/>
               <w:noProof/>
@@ -4825,11 +4826,11 @@
               <w:lang w:eastAsia="fr-FR"/>
             </w:rPr>
           </w:pPr>
-          <w:hyperlink w:anchor="_Toc57579341" w:history="1">
+          <w:hyperlink w:anchor="_Toc57739139" w:history="1">
             <w:r>
               <w:rPr>
                 <w:rStyle w:val="Lienhypertexte"/>
-                <w:rFonts w:eastAsiaTheme="majorEastAsia"/>
+                <w:rFonts w:eastAsiaTheme="majorEastAsia" w:cstheme="minorHAnsi"/>
                 <w:noProof/>
                 <w:sz w:val="26"/>
                 <w:szCs w:val="26"/>
@@ -4849,7 +4850,7 @@
             <w:r>
               <w:rPr>
                 <w:rStyle w:val="Lienhypertexte"/>
-                <w:rFonts w:eastAsiaTheme="majorEastAsia"/>
+                <w:rFonts w:eastAsiaTheme="majorEastAsia" w:cstheme="minorHAnsi"/>
                 <w:noProof/>
                 <w:sz w:val="26"/>
                 <w:szCs w:val="26"/>
@@ -4881,7 +4882,7 @@
                 <w:sz w:val="26"/>
                 <w:szCs w:val="26"/>
               </w:rPr>
-              <w:instrText xml:space="preserve"> PAGEREF _Toc57579341 \h </w:instrText>
+              <w:instrText xml:space="preserve"> PAGEREF _Toc57739139 \h </w:instrText>
             </w:r>
             <w:r>
               <w:rPr>
@@ -4927,7 +4928,7 @@
               <w:tab w:val="left" w:pos="1320"/>
               <w:tab w:val="right" w:leader="dot" w:pos="9062"/>
             </w:tabs>
-            <w:spacing w:line="360" w:lineRule="auto"/>
+            <w:spacing w:before="240" w:after="0"/>
             <w:rPr>
               <w:rFonts w:eastAsiaTheme="minorEastAsia"/>
               <w:noProof/>
@@ -4936,10 +4937,11 @@
               <w:lang w:eastAsia="fr-FR"/>
             </w:rPr>
           </w:pPr>
-          <w:hyperlink w:anchor="_Toc57579342" w:history="1">
+          <w:hyperlink w:anchor="_Toc57739140" w:history="1">
             <w:r>
               <w:rPr>
                 <w:rStyle w:val="Lienhypertexte"/>
+                <w:rFonts w:cstheme="minorHAnsi"/>
                 <w:noProof/>
                 <w:sz w:val="26"/>
                 <w:szCs w:val="26"/>
@@ -4959,6 +4961,7 @@
             <w:r>
               <w:rPr>
                 <w:rStyle w:val="Lienhypertexte"/>
+                <w:rFonts w:cstheme="minorHAnsi"/>
                 <w:noProof/>
                 <w:sz w:val="26"/>
                 <w:szCs w:val="26"/>
@@ -4990,7 +4993,7 @@
                 <w:sz w:val="26"/>
                 <w:szCs w:val="26"/>
               </w:rPr>
-              <w:instrText xml:space="preserve"> PAGEREF _Toc57579342 \h </w:instrText>
+              <w:instrText xml:space="preserve"> PAGEREF _Toc57739140 \h </w:instrText>
             </w:r>
             <w:r>
               <w:rPr>
@@ -5036,7 +5039,7 @@
               <w:tab w:val="left" w:pos="1320"/>
               <w:tab w:val="right" w:leader="dot" w:pos="9062"/>
             </w:tabs>
-            <w:spacing w:line="360" w:lineRule="auto"/>
+            <w:spacing w:before="240" w:after="0"/>
             <w:rPr>
               <w:rFonts w:eastAsiaTheme="minorEastAsia"/>
               <w:noProof/>
@@ -5045,10 +5048,11 @@
               <w:lang w:eastAsia="fr-FR"/>
             </w:rPr>
           </w:pPr>
-          <w:hyperlink w:anchor="_Toc57579343" w:history="1">
+          <w:hyperlink w:anchor="_Toc57739141" w:history="1">
             <w:r>
               <w:rPr>
                 <w:rStyle w:val="Lienhypertexte"/>
+                <w:rFonts w:cstheme="minorHAnsi"/>
                 <w:noProof/>
                 <w:sz w:val="26"/>
                 <w:szCs w:val="26"/>
@@ -5068,6 +5072,7 @@
             <w:r>
               <w:rPr>
                 <w:rStyle w:val="Lienhypertexte"/>
+                <w:rFonts w:cstheme="minorHAnsi"/>
                 <w:noProof/>
                 <w:sz w:val="26"/>
                 <w:szCs w:val="26"/>
@@ -5099,7 +5104,7 @@
                 <w:sz w:val="26"/>
                 <w:szCs w:val="26"/>
               </w:rPr>
-              <w:instrText xml:space="preserve"> PAGEREF _Toc57579343 \h </w:instrText>
+              <w:instrText xml:space="preserve"> PAGEREF _Toc57739141 \h </w:instrText>
             </w:r>
             <w:r>
               <w:rPr>
@@ -5145,7 +5150,7 @@
               <w:tab w:val="left" w:pos="880"/>
               <w:tab w:val="right" w:leader="dot" w:pos="9062"/>
             </w:tabs>
-            <w:spacing w:line="360" w:lineRule="auto"/>
+            <w:spacing w:before="240" w:after="0"/>
             <w:rPr>
               <w:rFonts w:eastAsiaTheme="minorEastAsia"/>
               <w:noProof/>
@@ -5154,11 +5159,11 @@
               <w:lang w:eastAsia="fr-FR"/>
             </w:rPr>
           </w:pPr>
-          <w:hyperlink w:anchor="_Toc57579344" w:history="1">
+          <w:hyperlink w:anchor="_Toc57739142" w:history="1">
             <w:r>
               <w:rPr>
                 <w:rStyle w:val="Lienhypertexte"/>
-                <w:rFonts w:eastAsiaTheme="majorEastAsia"/>
+                <w:rFonts w:eastAsiaTheme="majorEastAsia" w:cstheme="minorHAnsi"/>
                 <w:noProof/>
                 <w:sz w:val="26"/>
                 <w:szCs w:val="26"/>
@@ -5178,7 +5183,7 @@
             <w:r>
               <w:rPr>
                 <w:rStyle w:val="Lienhypertexte"/>
-                <w:rFonts w:eastAsiaTheme="majorEastAsia"/>
+                <w:rFonts w:eastAsiaTheme="majorEastAsia" w:cstheme="minorHAnsi"/>
                 <w:noProof/>
                 <w:sz w:val="26"/>
                 <w:szCs w:val="26"/>
@@ -5210,7 +5215,7 @@
                 <w:sz w:val="26"/>
                 <w:szCs w:val="26"/>
               </w:rPr>
-              <w:instrText xml:space="preserve"> PAGEREF _Toc57579344 \h </w:instrText>
+              <w:instrText xml:space="preserve"> PAGEREF _Toc57739142 \h </w:instrText>
             </w:r>
             <w:r>
               <w:rPr>
@@ -5256,7 +5261,7 @@
               <w:tab w:val="left" w:pos="880"/>
               <w:tab w:val="right" w:leader="dot" w:pos="9062"/>
             </w:tabs>
-            <w:spacing w:line="360" w:lineRule="auto"/>
+            <w:spacing w:before="240" w:after="0"/>
             <w:rPr>
               <w:rFonts w:eastAsiaTheme="minorEastAsia"/>
               <w:noProof/>
@@ -5265,11 +5270,11 @@
               <w:lang w:eastAsia="fr-FR"/>
             </w:rPr>
           </w:pPr>
-          <w:hyperlink w:anchor="_Toc57579345" w:history="1">
+          <w:hyperlink w:anchor="_Toc57739143" w:history="1">
             <w:r>
               <w:rPr>
                 <w:rStyle w:val="Lienhypertexte"/>
-                <w:rFonts w:eastAsiaTheme="majorEastAsia"/>
+                <w:rFonts w:eastAsiaTheme="majorEastAsia" w:cstheme="minorHAnsi"/>
                 <w:noProof/>
                 <w:sz w:val="26"/>
                 <w:szCs w:val="26"/>
@@ -5289,7 +5294,7 @@
             <w:r>
               <w:rPr>
                 <w:rStyle w:val="Lienhypertexte"/>
-                <w:rFonts w:eastAsiaTheme="majorEastAsia"/>
+                <w:rFonts w:eastAsiaTheme="majorEastAsia" w:cstheme="minorHAnsi"/>
                 <w:noProof/>
                 <w:sz w:val="26"/>
                 <w:szCs w:val="26"/>
@@ -5321,7 +5326,7 @@
                 <w:sz w:val="26"/>
                 <w:szCs w:val="26"/>
               </w:rPr>
-              <w:instrText xml:space="preserve"> PAGEREF _Toc57579345 \h </w:instrText>
+              <w:instrText xml:space="preserve"> PAGEREF _Toc57739143 \h </w:instrText>
             </w:r>
             <w:r>
               <w:rPr>
@@ -5367,7 +5372,7 @@
               <w:tab w:val="left" w:pos="880"/>
               <w:tab w:val="right" w:leader="dot" w:pos="9062"/>
             </w:tabs>
-            <w:spacing w:line="360" w:lineRule="auto"/>
+            <w:spacing w:before="240" w:after="0"/>
             <w:rPr>
               <w:rFonts w:eastAsiaTheme="minorEastAsia"/>
               <w:noProof/>
@@ -5376,11 +5381,11 @@
               <w:lang w:eastAsia="fr-FR"/>
             </w:rPr>
           </w:pPr>
-          <w:hyperlink w:anchor="_Toc57579346" w:history="1">
+          <w:hyperlink w:anchor="_Toc57739144" w:history="1">
             <w:r>
               <w:rPr>
                 <w:rStyle w:val="Lienhypertexte"/>
-                <w:rFonts w:eastAsiaTheme="majorEastAsia"/>
+                <w:rFonts w:eastAsiaTheme="majorEastAsia" w:cstheme="minorHAnsi"/>
                 <w:noProof/>
                 <w:sz w:val="26"/>
                 <w:szCs w:val="26"/>
@@ -5400,7 +5405,7 @@
             <w:r>
               <w:rPr>
                 <w:rStyle w:val="Lienhypertexte"/>
-                <w:rFonts w:eastAsiaTheme="majorEastAsia"/>
+                <w:rFonts w:eastAsiaTheme="majorEastAsia" w:cstheme="minorHAnsi"/>
                 <w:noProof/>
                 <w:sz w:val="26"/>
                 <w:szCs w:val="26"/>
@@ -5432,7 +5437,7 @@
                 <w:sz w:val="26"/>
                 <w:szCs w:val="26"/>
               </w:rPr>
-              <w:instrText xml:space="preserve"> PAGEREF _Toc57579346 \h </w:instrText>
+              <w:instrText xml:space="preserve"> PAGEREF _Toc57739144 \h </w:instrText>
             </w:r>
             <w:r>
               <w:rPr>
@@ -5477,16 +5482,14 @@
             <w:tabs>
               <w:tab w:val="right" w:leader="dot" w:pos="9062"/>
             </w:tabs>
-            <w:spacing w:line="360" w:lineRule="auto"/>
+            <w:spacing w:before="240" w:after="0"/>
             <w:rPr>
               <w:rFonts w:eastAsiaTheme="minorEastAsia"/>
               <w:noProof/>
-              <w:sz w:val="26"/>
-              <w:szCs w:val="26"/>
               <w:lang w:eastAsia="fr-FR"/>
             </w:rPr>
           </w:pPr>
-          <w:hyperlink w:anchor="_Toc57579347" w:history="1">
+          <w:hyperlink w:anchor="_Toc57739145" w:history="1">
             <w:r>
               <w:rPr>
                 <w:rStyle w:val="Lienhypertexte"/>
@@ -5522,7 +5525,7 @@
                 <w:sz w:val="26"/>
                 <w:szCs w:val="26"/>
               </w:rPr>
-              <w:instrText xml:space="preserve"> PAGEREF _Toc57579347 \h </w:instrText>
+              <w:instrText xml:space="preserve"> PAGEREF _Toc57739145 \h </w:instrText>
             </w:r>
             <w:r>
               <w:rPr>
@@ -5604,7 +5607,7 @@
           <w:lang w:eastAsia="fr-FR"/>
         </w:rPr>
       </w:pPr>
-      <w:bookmarkStart w:id="0" w:name="_Toc57579335"/>
+      <w:bookmarkStart w:id="0" w:name="_Toc57739133"/>
       <w:r>
         <w:rPr>
           <w:rStyle w:val="Titre1Car"/>
@@ -6111,7 +6114,84 @@
           <w:lang w:eastAsia="fr-FR"/>
         </w:rPr>
       </w:pPr>
-      <w:bookmarkStart w:id="1" w:name="_Toc57579336"/>
+      <w:r>
+        <w:rPr>
+          <w:rStyle w:val="Titre1Car"/>
+          <w:noProof/>
+          <w:lang w:eastAsia="fr-FR"/>
+        </w:rPr>
+        <w:drawing>
+          <wp:anchor distT="0" distB="0" distL="114300" distR="114300" simplePos="0" relativeHeight="251664384" behindDoc="0" locked="0" layoutInCell="1" allowOverlap="1">
+            <wp:simplePos x="0" y="0"/>
+            <wp:positionH relativeFrom="column">
+              <wp:posOffset>-680720</wp:posOffset>
+            </wp:positionH>
+            <wp:positionV relativeFrom="paragraph">
+              <wp:posOffset>391795</wp:posOffset>
+            </wp:positionV>
+            <wp:extent cx="7177405" cy="7439025"/>
+            <wp:effectExtent l="0" t="0" r="4445" b="9525"/>
+            <wp:wrapThrough wrapText="bothSides">
+              <wp:wrapPolygon edited="0">
+                <wp:start x="0" y="0"/>
+                <wp:lineTo x="0" y="21572"/>
+                <wp:lineTo x="21556" y="21572"/>
+                <wp:lineTo x="21556" y="0"/>
+                <wp:lineTo x="0" y="0"/>
+              </wp:wrapPolygon>
+            </wp:wrapThrough>
+            <wp:docPr id="41" name="Image 41" descr="C:\Users\soulskeyb\AppData\Local\Microsoft\Windows\INetCache\Content.Word\Class-Diagram.png"/>
+            <wp:cNvGraphicFramePr>
+              <a:graphicFrameLocks xmlns:a="http://schemas.openxmlformats.org/drawingml/2006/main" noChangeAspect="1"/>
+            </wp:cNvGraphicFramePr>
+            <a:graphic xmlns:a="http://schemas.openxmlformats.org/drawingml/2006/main">
+              <a:graphicData uri="http://schemas.openxmlformats.org/drawingml/2006/picture">
+                <pic:pic xmlns:pic="http://schemas.openxmlformats.org/drawingml/2006/picture">
+                  <pic:nvPicPr>
+                    <pic:cNvPr id="0" name="Picture 5" descr="C:\Users\soulskeyb\AppData\Local\Microsoft\Windows\INetCache\Content.Word\Class-Diagram.png"/>
+                    <pic:cNvPicPr>
+                      <a:picLocks noChangeAspect="1" noChangeArrowheads="1"/>
+                    </pic:cNvPicPr>
+                  </pic:nvPicPr>
+                  <pic:blipFill>
+                    <a:blip r:embed="rId15">
+                      <a:extLst>
+                        <a:ext uri="{28A0092B-C50C-407E-A947-70E740481C1C}">
+                          <a14:useLocalDpi xmlns:a14="http://schemas.microsoft.com/office/drawing/2010/main" val="0"/>
+                        </a:ext>
+                      </a:extLst>
+                    </a:blip>
+                    <a:srcRect/>
+                    <a:stretch>
+                      <a:fillRect/>
+                    </a:stretch>
+                  </pic:blipFill>
+                  <pic:spPr bwMode="auto">
+                    <a:xfrm>
+                      <a:off x="0" y="0"/>
+                      <a:ext cx="7177405" cy="7439025"/>
+                    </a:xfrm>
+                    <a:prstGeom prst="rect">
+                      <a:avLst/>
+                    </a:prstGeom>
+                    <a:noFill/>
+                    <a:ln>
+                      <a:noFill/>
+                    </a:ln>
+                  </pic:spPr>
+                </pic:pic>
+              </a:graphicData>
+            </a:graphic>
+            <wp14:sizeRelH relativeFrom="page">
+              <wp14:pctWidth>0</wp14:pctWidth>
+            </wp14:sizeRelH>
+            <wp14:sizeRelV relativeFrom="page">
+              <wp14:pctHeight>0</wp14:pctHeight>
+            </wp14:sizeRelV>
+          </wp:anchor>
+        </w:drawing>
+      </w:r>
+      <w:bookmarkStart w:id="1" w:name="_Toc57739134"/>
       <w:r>
         <w:rPr>
           <w:rStyle w:val="Titre1Car"/>
@@ -6128,24 +6208,6 @@
           <w:lang w:eastAsia="fr-FR"/>
         </w:rPr>
       </w:pPr>
-      <w:r>
-        <w:rPr>
-          <w:rStyle w:val="Titre1Car"/>
-          <w:lang w:eastAsia="fr-FR"/>
-        </w:rPr>
-        <w:br w:type="page"/>
-      </w:r>
-      <w:bookmarkStart w:id="2" w:name="_GoBack"/>
-      <w:bookmarkEnd w:id="2"/>
-    </w:p>
-    <w:p>
-      <w:pPr>
-        <w:rPr>
-          <w:rStyle w:val="Titre1Car"/>
-          <w:lang w:eastAsia="fr-FR"/>
-        </w:rPr>
-      </w:pPr>
-      <w:bookmarkStart w:id="3" w:name="_Toc57579337"/>
       <w:r>
         <w:rPr>
           <w:noProof/>
@@ -6186,7 +6248,7 @@
                     </pic:cNvPicPr>
                   </pic:nvPicPr>
                   <pic:blipFill>
-                    <a:blip r:embed="rId15">
+                    <a:blip r:embed="rId16">
                       <a:extLst>
                         <a:ext uri="{28A0092B-C50C-407E-A947-70E740481C1C}">
                           <a14:useLocalDpi xmlns:a14="http://schemas.microsoft.com/office/drawing/2010/main" val="0"/>
@@ -6223,6 +6285,7 @@
           </wp:anchor>
         </w:drawing>
       </w:r>
+      <w:bookmarkStart w:id="2" w:name="_Toc57739135"/>
       <w:r>
         <w:rPr>
           <w:rStyle w:val="Titre1Car"/>
@@ -6230,7 +6293,7 @@
         </w:rPr>
         <w:t>Couverture des tests</w:t>
       </w:r>
-      <w:bookmarkEnd w:id="3"/>
+      <w:bookmarkEnd w:id="2"/>
     </w:p>
     <w:p>
       <w:pPr>
@@ -6282,7 +6345,6 @@
           <w:lang w:eastAsia="fr-FR"/>
         </w:rPr>
       </w:pPr>
-      <w:bookmarkStart w:id="4" w:name="_Toc57579338"/>
       <w:r>
         <w:rPr>
           <w:rStyle w:val="Titre1Car"/>
@@ -6298,6 +6360,7 @@
           <w:lang w:eastAsia="fr-FR"/>
         </w:rPr>
       </w:pPr>
+      <w:bookmarkStart w:id="3" w:name="_Toc57739136"/>
       <w:r>
         <w:rPr>
           <w:rStyle w:val="Titre1Car"/>
@@ -6306,7 +6369,7 @@
         <w:lastRenderedPageBreak/>
         <w:t>SonarLint</w:t>
       </w:r>
-      <w:bookmarkEnd w:id="4"/>
+      <w:bookmarkEnd w:id="3"/>
     </w:p>
     <w:p>
       <w:pPr>
@@ -6338,7 +6401,7 @@
                     </pic:cNvPicPr>
                   </pic:nvPicPr>
                   <pic:blipFill>
-                    <a:blip r:embed="rId16">
+                    <a:blip r:embed="rId17">
                       <a:extLst>
                         <a:ext uri="{28A0092B-C50C-407E-A947-70E740481C1C}">
                           <a14:useLocalDpi xmlns:a14="http://schemas.microsoft.com/office/drawing/2010/main" val="0"/>
@@ -6384,7 +6447,7 @@
           <w:lang w:eastAsia="fr-FR"/>
         </w:rPr>
       </w:pPr>
-      <w:bookmarkStart w:id="5" w:name="_Toc57579339"/>
+      <w:bookmarkStart w:id="4" w:name="_Toc57739137"/>
       <w:r>
         <w:rPr>
           <w:rStyle w:val="Titre1Car"/>
@@ -6393,7 +6456,7 @@
         <w:lastRenderedPageBreak/>
         <w:t>Compte rendu</w:t>
       </w:r>
-      <w:bookmarkEnd w:id="5"/>
+      <w:bookmarkEnd w:id="4"/>
     </w:p>
     <w:p>
       <w:pPr>
@@ -6409,7 +6472,7 @@
           <w:szCs w:val="26"/>
         </w:rPr>
       </w:pPr>
-      <w:bookmarkStart w:id="6" w:name="_Toc57579340"/>
+      <w:bookmarkStart w:id="5" w:name="_Toc57739138"/>
       <w:r>
         <w:rPr>
           <w:rFonts w:asciiTheme="minorHAnsi" w:hAnsiTheme="minorHAnsi" w:cstheme="minorHAnsi"/>
@@ -6419,7 +6482,7 @@
         </w:rPr>
         <w:t>Avez-vous bien respecté les exigences de l’ingénieur ?</w:t>
       </w:r>
-      <w:bookmarkEnd w:id="6"/>
+      <w:bookmarkEnd w:id="5"/>
     </w:p>
     <w:p>
       <w:pPr>
@@ -6472,7 +6535,7 @@
           <w:szCs w:val="26"/>
         </w:rPr>
       </w:pPr>
-      <w:bookmarkStart w:id="7" w:name="_Toc57579341"/>
+      <w:bookmarkStart w:id="6" w:name="_Toc57739139"/>
       <w:r>
         <w:rPr>
           <w:rFonts w:asciiTheme="minorHAnsi" w:eastAsiaTheme="majorEastAsia" w:hAnsiTheme="minorHAnsi" w:cstheme="minorHAnsi"/>
@@ -6482,7 +6545,7 @@
         </w:rPr>
         <w:t>Couverture de tests :</w:t>
       </w:r>
-      <w:bookmarkEnd w:id="7"/>
+      <w:bookmarkEnd w:id="6"/>
     </w:p>
     <w:p>
       <w:pPr>
@@ -6495,14 +6558,14 @@
           <w:rFonts w:asciiTheme="minorHAnsi" w:hAnsiTheme="minorHAnsi" w:cstheme="minorHAnsi"/>
         </w:rPr>
       </w:pPr>
-      <w:bookmarkStart w:id="8" w:name="_Toc57579342"/>
+      <w:bookmarkStart w:id="7" w:name="_Toc57739140"/>
       <w:r>
         <w:rPr>
           <w:rFonts w:asciiTheme="minorHAnsi" w:hAnsiTheme="minorHAnsi" w:cstheme="minorHAnsi"/>
         </w:rPr>
         <w:t>Quels sont les principaux points faibles de votre couverture de test?</w:t>
       </w:r>
-      <w:bookmarkEnd w:id="8"/>
+      <w:bookmarkEnd w:id="7"/>
     </w:p>
     <w:p>
       <w:r>
@@ -6523,14 +6586,14 @@
           <w:rFonts w:asciiTheme="minorHAnsi" w:hAnsiTheme="minorHAnsi" w:cstheme="minorHAnsi"/>
         </w:rPr>
       </w:pPr>
-      <w:bookmarkStart w:id="9" w:name="_Toc57579343"/>
+      <w:bookmarkStart w:id="8" w:name="_Toc57739141"/>
       <w:r>
         <w:rPr>
           <w:rFonts w:asciiTheme="minorHAnsi" w:hAnsiTheme="minorHAnsi" w:cstheme="minorHAnsi"/>
         </w:rPr>
         <w:t>Quels points amélioreriez-vous si vous en aviez le temps?</w:t>
       </w:r>
-      <w:bookmarkEnd w:id="9"/>
+      <w:bookmarkEnd w:id="8"/>
       <w:r>
         <w:rPr>
           <w:rFonts w:asciiTheme="minorHAnsi" w:hAnsiTheme="minorHAnsi" w:cstheme="minorHAnsi"/>
@@ -6557,7 +6620,7 @@
           <w:szCs w:val="26"/>
         </w:rPr>
       </w:pPr>
-      <w:bookmarkStart w:id="10" w:name="_Toc57579344"/>
+      <w:bookmarkStart w:id="9" w:name="_Toc57739142"/>
       <w:r>
         <w:rPr>
           <w:rFonts w:asciiTheme="minorHAnsi" w:eastAsiaTheme="majorEastAsia" w:hAnsiTheme="minorHAnsi" w:cstheme="minorHAnsi"/>
@@ -6567,7 +6630,7 @@
         </w:rPr>
         <w:t>Expliquez comment vous avez cherché à respecter le principe ouvert/fermé, par exemple expliquez l'utilisation des interfaces, etc.</w:t>
       </w:r>
-      <w:bookmarkEnd w:id="10"/>
+      <w:bookmarkEnd w:id="9"/>
     </w:p>
     <w:p>
       <w:r>
@@ -6591,7 +6654,7 @@
           <w:szCs w:val="26"/>
         </w:rPr>
       </w:pPr>
-      <w:bookmarkStart w:id="11" w:name="_Toc57579345"/>
+      <w:bookmarkStart w:id="10" w:name="_Toc57739143"/>
       <w:r>
         <w:rPr>
           <w:rFonts w:asciiTheme="minorHAnsi" w:eastAsiaTheme="majorEastAsia" w:hAnsiTheme="minorHAnsi" w:cstheme="minorHAnsi"/>
@@ -6601,7 +6664,7 @@
         </w:rPr>
         <w:t>Si vous pensez que votre code respecte d'autres principes expliquez.</w:t>
       </w:r>
-      <w:bookmarkEnd w:id="11"/>
+      <w:bookmarkEnd w:id="10"/>
     </w:p>
     <w:p>
       <w:r>
@@ -6625,7 +6688,7 @@
           <w:szCs w:val="26"/>
         </w:rPr>
       </w:pPr>
-      <w:bookmarkStart w:id="12" w:name="_Toc57579346"/>
+      <w:bookmarkStart w:id="11" w:name="_Toc57739144"/>
       <w:r>
         <w:rPr>
           <w:rFonts w:asciiTheme="minorHAnsi" w:eastAsiaTheme="majorEastAsia" w:hAnsiTheme="minorHAnsi" w:cstheme="minorHAnsi"/>
@@ -6635,9 +6698,75 @@
         </w:rPr>
         <w:t>Commentez le diagnostic de SonarLint.</w:t>
       </w:r>
-      <w:bookmarkEnd w:id="12"/>
+      <w:bookmarkEnd w:id="11"/>
     </w:p>
-    <w:p/>
+    <w:p>
+      <w:proofErr w:type="spellStart"/>
+      <w:r>
+        <w:t>SonarLint</w:t>
+      </w:r>
+      <w:proofErr w:type="spellEnd"/>
+      <w:r>
+        <w:t xml:space="preserve"> analyse le code comme s’il allait partir en production. Nous voyons donc bien qu’une partie des erreurs provient des tests. En effet dans un code prêt pour la production, les tests et donc les </w:t>
+      </w:r>
+      <w:proofErr w:type="spellStart"/>
+      <w:r>
+        <w:t>asserts</w:t>
+      </w:r>
+      <w:proofErr w:type="spellEnd"/>
+      <w:r>
+        <w:t xml:space="preserve"> ne doivent plus apparaitre dans le code. Les seuls problèmes relatés par </w:t>
+      </w:r>
+      <w:proofErr w:type="spellStart"/>
+      <w:r>
+        <w:t>SonarLint</w:t>
+      </w:r>
+      <w:proofErr w:type="spellEnd"/>
+      <w:r>
+        <w:t xml:space="preserve"> qui ne sont pas dans les tests sont des optimisations de typage par exemple : </w:t>
+      </w:r>
+    </w:p>
+    <w:p>
+      <w:proofErr w:type="spellStart"/>
+      <w:proofErr w:type="gramStart"/>
+      <w:r>
+        <w:t>products</w:t>
+      </w:r>
+      <w:proofErr w:type="spellEnd"/>
+      <w:proofErr w:type="gramEnd"/>
+      <w:r>
+        <w:t xml:space="preserve"> = new </w:t>
+      </w:r>
+      <w:proofErr w:type="spellStart"/>
+      <w:r>
+        <w:t>ArrayList</w:t>
+      </w:r>
+      <w:proofErr w:type="spellEnd"/>
+      <w:r>
+        <w:t xml:space="preserve">&lt;Product&gt;() ; aurait pu s’écrire : </w:t>
+      </w:r>
+      <w:proofErr w:type="spellStart"/>
+      <w:r>
+        <w:t>products</w:t>
+      </w:r>
+      <w:proofErr w:type="spellEnd"/>
+      <w:r>
+        <w:t xml:space="preserve"> = new </w:t>
+      </w:r>
+      <w:proofErr w:type="spellStart"/>
+      <w:r>
+        <w:t>ArrayList</w:t>
+      </w:r>
+      <w:proofErr w:type="spellEnd"/>
+      <w:r>
+        <w:t>&lt;&gt;() ;</w:t>
+      </w:r>
+    </w:p>
+    <w:p>
+      <w:r>
+        <w:t xml:space="preserve">Nous avons décidé de les laisser comme repères. </w:t>
+      </w:r>
+    </w:p>
     <w:p>
       <w:pPr>
         <w:rPr>
@@ -6667,7 +6796,8 @@
           <w:lang w:eastAsia="fr-FR"/>
         </w:rPr>
       </w:pPr>
-      <w:bookmarkStart w:id="13" w:name="_Toc57579347"/>
+      <w:bookmarkStart w:id="12" w:name="_Toc57739145"/>
+      <w:bookmarkStart w:id="13" w:name="_GoBack"/>
       <w:r>
         <w:rPr>
           <w:rStyle w:val="Titre1Car"/>
@@ -6676,7 +6806,7 @@
         <w:lastRenderedPageBreak/>
         <w:t>Instructions de remises</w:t>
       </w:r>
-      <w:bookmarkEnd w:id="13"/>
+      <w:bookmarkEnd w:id="12"/>
       <w:r>
         <w:rPr>
           <w:rFonts w:ascii="Segoe UI" w:eastAsia="Times New Roman" w:hAnsi="Segoe UI" w:cs="Segoe UI"/>
@@ -6689,6 +6819,7 @@
         </w:rPr>
         <w:br/>
       </w:r>
+      <w:bookmarkEnd w:id="13"/>
       <w:r>
         <w:rPr>
           <w:rFonts w:ascii="Segoe UI" w:eastAsia="Times New Roman" w:hAnsi="Segoe UI" w:cs="Segoe UI"/>
@@ -7510,7 +7641,7 @@
     </w:p>
     <w:p/>
     <w:sectPr>
-      <w:footerReference w:type="default" r:id="rId17"/>
+      <w:footerReference w:type="default" r:id="rId18"/>
       <w:pgSz w:w="11906" w:h="16838"/>
       <w:pgMar w:top="1417" w:right="1417" w:bottom="1417" w:left="1417" w:header="708" w:footer="708" w:gutter="0"/>
       <w:pgNumType w:start="0"/>
@@ -7625,7 +7756,7 @@
                               <w:sz w:val="16"/>
                               <w:szCs w:val="16"/>
                             </w:rPr>
-                            <w:t>4</w:t>
+                            <w:t>7</w:t>
                           </w:r>
                           <w:r>
                             <w:rPr>
@@ -7699,7 +7830,7 @@
                         <w:sz w:val="16"/>
                         <w:szCs w:val="16"/>
                       </w:rPr>
-                      <w:t>4</w:t>
+                      <w:t>7</w:t>
                     </w:r>
                     <w:r>
                       <w:rPr>
@@ -9610,7 +9741,7 @@
 </file>
 
 <file path=customXml/itemProps2.xml><?xml version="1.0" encoding="utf-8"?>
-<ds:datastoreItem xmlns:ds="http://schemas.openxmlformats.org/officeDocument/2006/customXml" ds:itemID="{8C5C4713-E602-4A04-9515-C670AC62DFD8}">
+<ds:datastoreItem xmlns:ds="http://schemas.openxmlformats.org/officeDocument/2006/customXml" ds:itemID="{C9A05544-5866-49AC-8E6E-4849AF5D1199}">
   <ds:schemaRefs>
     <ds:schemaRef ds:uri="http://schemas.openxmlformats.org/officeDocument/2006/bibliography"/>
   </ds:schemaRefs>

</xml_diff>